<commit_message>
Update 7/4/2023 4:58PM EST
Update as of 4:58PM EST on 7/4/2023.
</commit_message>
<xml_diff>
--- a/20230704 - MCE123 Technology Development - Genocide Prevention Security Systems - v1.0.1.12.docx
+++ b/20230704 - MCE123 Technology Development - Genocide Prevention Security Systems - v1.0.1.12.docx
@@ -191,7 +191,7 @@
           <w:sz w:val="28"/>
           <w:szCs w:val="28"/>
         </w:rPr>
-        <w:t>7/4/2023 4:38:50 PM</w:t>
+        <w:t>7/4/2023 4:57:53 PM</w:t>
       </w:r>
     </w:p>
     <w:p>
@@ -9630,6 +9630,14 @@
         </w:rPr>
         <w:t xml:space="preserve">GENOCIDE </w:t>
       </w:r>
+      <w:r>
+        <w:rPr>
+          <w:b/>
+          <w:bCs/>
+          <w:color w:val="FF0000"/>
+        </w:rPr>
+        <w:t xml:space="preserve">SIMULATION, THEN </w:t>
+      </w:r>
       <w:proofErr w:type="gramStart"/>
       <w:r>
         <w:rPr>
@@ -9637,7 +9645,7 @@
           <w:bCs/>
           <w:color w:val="FF0000"/>
         </w:rPr>
-        <w:t>THREATS</w:t>
+        <w:t>ASSASSINATION</w:t>
       </w:r>
       <w:r>
         <w:rPr>
@@ -9689,23 +9697,39 @@
           <w:bCs/>
           <w:color w:val="FF0000"/>
         </w:rPr>
-        <w:t>NY</w:t>
-      </w:r>
-      <w:r>
-        <w:rPr>
-          <w:b/>
-          <w:bCs/>
-          <w:color w:val="FF0000"/>
-        </w:rPr>
-        <w:t xml:space="preserve"> </w:t>
-      </w:r>
-      <w:r>
-        <w:rPr>
-          <w:b/>
-          <w:bCs/>
-          <w:color w:val="FF0000"/>
-        </w:rPr>
-        <w:t xml:space="preserve">GENOCIDE WITH A CONSISTENT </w:t>
+        <w:t>LL</w:t>
+      </w:r>
+      <w:r>
+        <w:rPr>
+          <w:b/>
+          <w:bCs/>
+          <w:color w:val="FF0000"/>
+        </w:rPr>
+        <w:t xml:space="preserve"> </w:t>
+      </w:r>
+      <w:r>
+        <w:rPr>
+          <w:b/>
+          <w:bCs/>
+          <w:color w:val="FF0000"/>
+        </w:rPr>
+        <w:t xml:space="preserve">GENOCIDE </w:t>
+      </w:r>
+      <w:r>
+        <w:rPr>
+          <w:b/>
+          <w:bCs/>
+          <w:color w:val="FF0000"/>
+        </w:rPr>
+        <w:t xml:space="preserve">SIMULATION, THEN </w:t>
+      </w:r>
+      <w:r>
+        <w:rPr>
+          <w:b/>
+          <w:bCs/>
+          <w:color w:val="FF0000"/>
+        </w:rPr>
+        <w:t xml:space="preserve">EX-JUDICIAL </w:t>
       </w:r>
       <w:proofErr w:type="gramStart"/>
       <w:r>
@@ -9714,7 +9738,7 @@
           <w:bCs/>
           <w:color w:val="FF0000"/>
         </w:rPr>
-        <w:t>NATURE</w:t>
+        <w:t>EXECUTION</w:t>
       </w:r>
       <w:r>
         <w:rPr>
@@ -9782,7 +9806,15 @@
           <w:bCs/>
           <w:color w:val="FF0000"/>
         </w:rPr>
-        <w:t xml:space="preserve">GENOCIDE WITH A CONSTANT AND CONSISTENT </w:t>
+        <w:t xml:space="preserve">GENOCIDE </w:t>
+      </w:r>
+      <w:r>
+        <w:rPr>
+          <w:b/>
+          <w:bCs/>
+          <w:color w:val="FF0000"/>
+        </w:rPr>
+        <w:t xml:space="preserve">SIMULATION, THEN </w:t>
       </w:r>
       <w:proofErr w:type="gramStart"/>
       <w:r>
@@ -9791,7 +9823,7 @@
           <w:bCs/>
           <w:color w:val="FF0000"/>
         </w:rPr>
-        <w:t>NATURE</w:t>
+        <w:t>EXECUTION</w:t>
       </w:r>
       <w:r>
         <w:rPr>
@@ -9859,7 +9891,15 @@
           <w:bCs/>
           <w:color w:val="FF0000"/>
         </w:rPr>
-        <w:t xml:space="preserve">GENOCIDE WITH A CONSTANT </w:t>
+        <w:t xml:space="preserve">GENOCIDE </w:t>
+      </w:r>
+      <w:r>
+        <w:rPr>
+          <w:b/>
+          <w:bCs/>
+          <w:color w:val="FF0000"/>
+        </w:rPr>
+        <w:t xml:space="preserve">SIMULATION, THEN </w:t>
       </w:r>
       <w:proofErr w:type="gramStart"/>
       <w:r>
@@ -9868,7 +9908,7 @@
           <w:bCs/>
           <w:color w:val="FF0000"/>
         </w:rPr>
-        <w:t>NATURE</w:t>
+        <w:t>GENOCIDE</w:t>
       </w:r>
       <w:r>
         <w:rPr>
@@ -9936,7 +9976,15 @@
           <w:bCs/>
           <w:color w:val="FF0000"/>
         </w:rPr>
-        <w:t xml:space="preserve">GENOCIDE, THEN ASSASSINATION </w:t>
+        <w:t xml:space="preserve">GENOCIDE </w:t>
+      </w:r>
+      <w:r>
+        <w:rPr>
+          <w:b/>
+          <w:bCs/>
+          <w:color w:val="FF0000"/>
+        </w:rPr>
+        <w:t xml:space="preserve">SIMULATION, THEN </w:t>
       </w:r>
       <w:proofErr w:type="gramStart"/>
       <w:r>
@@ -9945,7 +9993,7 @@
           <w:bCs/>
           <w:color w:val="FF0000"/>
         </w:rPr>
-        <w:t>CLUTCH</w:t>
+        <w:t>MURDER</w:t>
       </w:r>
       <w:r>
         <w:rPr>
@@ -10013,7 +10061,7 @@
           <w:bCs/>
           <w:color w:val="FF0000"/>
         </w:rPr>
-        <w:t xml:space="preserve">GENOCIDE, THEN </w:t>
+        <w:t xml:space="preserve">GENOCIDE </w:t>
       </w:r>
       <w:proofErr w:type="gramStart"/>
       <w:r>
@@ -10022,7 +10070,7 @@
           <w:bCs/>
           <w:color w:val="FF0000"/>
         </w:rPr>
-        <w:t>ASSASSINATION</w:t>
+        <w:t>THREATS</w:t>
       </w:r>
       <w:r>
         <w:rPr>
@@ -10074,23 +10122,23 @@
           <w:bCs/>
           <w:color w:val="FF0000"/>
         </w:rPr>
-        <w:t>LL</w:t>
-      </w:r>
-      <w:r>
-        <w:rPr>
-          <w:b/>
-          <w:bCs/>
-          <w:color w:val="FF0000"/>
-        </w:rPr>
-        <w:t xml:space="preserve"> </w:t>
-      </w:r>
-      <w:r>
-        <w:rPr>
-          <w:b/>
-          <w:bCs/>
-          <w:color w:val="FF0000"/>
-        </w:rPr>
-        <w:t xml:space="preserve">GENOCIDE, THEN </w:t>
+        <w:t>NY</w:t>
+      </w:r>
+      <w:r>
+        <w:rPr>
+          <w:b/>
+          <w:bCs/>
+          <w:color w:val="FF0000"/>
+        </w:rPr>
+        <w:t xml:space="preserve"> </w:t>
+      </w:r>
+      <w:r>
+        <w:rPr>
+          <w:b/>
+          <w:bCs/>
+          <w:color w:val="FF0000"/>
+        </w:rPr>
+        <w:t xml:space="preserve">GENOCIDE WITH A CONSISTENT </w:t>
       </w:r>
       <w:proofErr w:type="gramStart"/>
       <w:r>
@@ -10099,7 +10147,7 @@
           <w:bCs/>
           <w:color w:val="FF0000"/>
         </w:rPr>
-        <w:t>MURDER</w:t>
+        <w:t>NATURE</w:t>
       </w:r>
       <w:r>
         <w:rPr>
@@ -10120,6 +10168,7 @@
         </w:rPr>
       </w:pPr>
       <w:r>
+        <w:lastRenderedPageBreak/>
         <w:tab/>
       </w:r>
       <w:r>
@@ -10167,15 +10216,7 @@
           <w:bCs/>
           <w:color w:val="FF0000"/>
         </w:rPr>
-        <w:t>GENOCIDE, THEN MURDE</w:t>
-      </w:r>
-      <w:r>
-        <w:rPr>
-          <w:b/>
-          <w:bCs/>
-          <w:color w:val="FF0000"/>
-        </w:rPr>
-        <w:t xml:space="preserve">R </w:t>
+        <w:t xml:space="preserve">GENOCIDE WITH A CONSTANT AND CONSISTENT </w:t>
       </w:r>
       <w:proofErr w:type="gramStart"/>
       <w:r>
@@ -10184,7 +10225,7 @@
           <w:bCs/>
           <w:color w:val="FF0000"/>
         </w:rPr>
-        <w:t>CLUTCH</w:t>
+        <w:t>NATURE</w:t>
       </w:r>
       <w:r>
         <w:rPr>
@@ -10205,6 +10246,1594 @@
         </w:rPr>
       </w:pPr>
       <w:r>
+        <w:tab/>
+      </w:r>
+      <w:r>
+        <w:rPr>
+          <w:u w:val="single"/>
+        </w:rPr>
+        <w:t>GENOCIDE PREVENTION SECURITY SYSTEM</w:t>
+      </w:r>
+      <w:r>
+        <w:rPr>
+          <w:u w:val="single"/>
+        </w:rPr>
+        <w:t>:</w:t>
+      </w:r>
+      <w:r>
+        <w:t xml:space="preserve"> </w:t>
+      </w:r>
+      <w:r>
+        <w:rPr>
+          <w:b/>
+          <w:bCs/>
+          <w:color w:val="FF0000"/>
+        </w:rPr>
+        <w:t>A</w:t>
+      </w:r>
+      <w:r>
+        <w:rPr>
+          <w:b/>
+          <w:bCs/>
+          <w:color w:val="FF0000"/>
+        </w:rPr>
+        <w:t>LL</w:t>
+      </w:r>
+      <w:r>
+        <w:rPr>
+          <w:b/>
+          <w:bCs/>
+          <w:color w:val="FF0000"/>
+        </w:rPr>
+        <w:t xml:space="preserve"> </w:t>
+      </w:r>
+      <w:r>
+        <w:rPr>
+          <w:b/>
+          <w:bCs/>
+          <w:color w:val="FF0000"/>
+        </w:rPr>
+        <w:t xml:space="preserve">GENOCIDE WITH A CONSTANT </w:t>
+      </w:r>
+      <w:proofErr w:type="gramStart"/>
+      <w:r>
+        <w:rPr>
+          <w:b/>
+          <w:bCs/>
+          <w:color w:val="FF0000"/>
+        </w:rPr>
+        <w:t>NATURE</w:t>
+      </w:r>
+      <w:r>
+        <w:rPr>
+          <w:b/>
+          <w:bCs/>
+        </w:rPr>
+        <w:t>;</w:t>
+      </w:r>
+      <w:proofErr w:type="gramEnd"/>
+    </w:p>
+    <w:p>
+      <w:pPr>
+        <w:ind w:left="720" w:hanging="360"/>
+        <w:jc w:val="both"/>
+        <w:rPr>
+          <w:b/>
+          <w:bCs/>
+        </w:rPr>
+      </w:pPr>
+      <w:r>
+        <w:tab/>
+      </w:r>
+      <w:r>
+        <w:rPr>
+          <w:u w:val="single"/>
+        </w:rPr>
+        <w:t>GENOCIDE PREVENTION SECURITY SYSTEM</w:t>
+      </w:r>
+      <w:r>
+        <w:rPr>
+          <w:u w:val="single"/>
+        </w:rPr>
+        <w:t>:</w:t>
+      </w:r>
+      <w:r>
+        <w:t xml:space="preserve"> </w:t>
+      </w:r>
+      <w:r>
+        <w:rPr>
+          <w:b/>
+          <w:bCs/>
+          <w:color w:val="FF0000"/>
+        </w:rPr>
+        <w:t>A</w:t>
+      </w:r>
+      <w:r>
+        <w:rPr>
+          <w:b/>
+          <w:bCs/>
+          <w:color w:val="FF0000"/>
+        </w:rPr>
+        <w:t>LL</w:t>
+      </w:r>
+      <w:r>
+        <w:rPr>
+          <w:b/>
+          <w:bCs/>
+          <w:color w:val="FF0000"/>
+        </w:rPr>
+        <w:t xml:space="preserve"> </w:t>
+      </w:r>
+      <w:r>
+        <w:rPr>
+          <w:b/>
+          <w:bCs/>
+          <w:color w:val="FF0000"/>
+        </w:rPr>
+        <w:t xml:space="preserve">GENOCIDE, THEN ASSASSINATION </w:t>
+      </w:r>
+      <w:proofErr w:type="gramStart"/>
+      <w:r>
+        <w:rPr>
+          <w:b/>
+          <w:bCs/>
+          <w:color w:val="FF0000"/>
+        </w:rPr>
+        <w:t>CLUTCH</w:t>
+      </w:r>
+      <w:r>
+        <w:rPr>
+          <w:b/>
+          <w:bCs/>
+        </w:rPr>
+        <w:t>;</w:t>
+      </w:r>
+      <w:proofErr w:type="gramEnd"/>
+    </w:p>
+    <w:p>
+      <w:pPr>
+        <w:ind w:left="720" w:hanging="360"/>
+        <w:jc w:val="both"/>
+        <w:rPr>
+          <w:b/>
+          <w:bCs/>
+        </w:rPr>
+      </w:pPr>
+      <w:r>
+        <w:tab/>
+      </w:r>
+      <w:r>
+        <w:rPr>
+          <w:u w:val="single"/>
+        </w:rPr>
+        <w:t>GENOCIDE PREVENTION SECURITY SYSTEM</w:t>
+      </w:r>
+      <w:r>
+        <w:rPr>
+          <w:u w:val="single"/>
+        </w:rPr>
+        <w:t>:</w:t>
+      </w:r>
+      <w:r>
+        <w:t xml:space="preserve"> </w:t>
+      </w:r>
+      <w:r>
+        <w:rPr>
+          <w:b/>
+          <w:bCs/>
+          <w:color w:val="FF0000"/>
+        </w:rPr>
+        <w:t>A</w:t>
+      </w:r>
+      <w:r>
+        <w:rPr>
+          <w:b/>
+          <w:bCs/>
+          <w:color w:val="FF0000"/>
+        </w:rPr>
+        <w:t>LL</w:t>
+      </w:r>
+      <w:r>
+        <w:rPr>
+          <w:b/>
+          <w:bCs/>
+          <w:color w:val="FF0000"/>
+        </w:rPr>
+        <w:t xml:space="preserve"> </w:t>
+      </w:r>
+      <w:r>
+        <w:rPr>
+          <w:b/>
+          <w:bCs/>
+          <w:color w:val="FF0000"/>
+        </w:rPr>
+        <w:t xml:space="preserve">GENOCIDE, THEN </w:t>
+      </w:r>
+      <w:proofErr w:type="gramStart"/>
+      <w:r>
+        <w:rPr>
+          <w:b/>
+          <w:bCs/>
+          <w:color w:val="FF0000"/>
+        </w:rPr>
+        <w:t>ASSASSINATION</w:t>
+      </w:r>
+      <w:r>
+        <w:rPr>
+          <w:b/>
+          <w:bCs/>
+        </w:rPr>
+        <w:t>;</w:t>
+      </w:r>
+      <w:proofErr w:type="gramEnd"/>
+    </w:p>
+    <w:p>
+      <w:pPr>
+        <w:ind w:left="720" w:hanging="360"/>
+        <w:jc w:val="both"/>
+        <w:rPr>
+          <w:b/>
+          <w:bCs/>
+        </w:rPr>
+      </w:pPr>
+      <w:r>
+        <w:tab/>
+      </w:r>
+      <w:r>
+        <w:rPr>
+          <w:u w:val="single"/>
+        </w:rPr>
+        <w:t>GENOCIDE PREVENTION SECURITY SYSTEM</w:t>
+      </w:r>
+      <w:r>
+        <w:rPr>
+          <w:u w:val="single"/>
+        </w:rPr>
+        <w:t>:</w:t>
+      </w:r>
+      <w:r>
+        <w:t xml:space="preserve"> </w:t>
+      </w:r>
+      <w:r>
+        <w:rPr>
+          <w:b/>
+          <w:bCs/>
+          <w:color w:val="FF0000"/>
+        </w:rPr>
+        <w:t>A</w:t>
+      </w:r>
+      <w:r>
+        <w:rPr>
+          <w:b/>
+          <w:bCs/>
+          <w:color w:val="FF0000"/>
+        </w:rPr>
+        <w:t>LL</w:t>
+      </w:r>
+      <w:r>
+        <w:rPr>
+          <w:b/>
+          <w:bCs/>
+          <w:color w:val="FF0000"/>
+        </w:rPr>
+        <w:t xml:space="preserve"> </w:t>
+      </w:r>
+      <w:r>
+        <w:rPr>
+          <w:b/>
+          <w:bCs/>
+          <w:color w:val="FF0000"/>
+        </w:rPr>
+        <w:t xml:space="preserve">GENOCIDE, THEN </w:t>
+      </w:r>
+      <w:proofErr w:type="gramStart"/>
+      <w:r>
+        <w:rPr>
+          <w:b/>
+          <w:bCs/>
+          <w:color w:val="FF0000"/>
+        </w:rPr>
+        <w:t>MURDER</w:t>
+      </w:r>
+      <w:r>
+        <w:rPr>
+          <w:b/>
+          <w:bCs/>
+        </w:rPr>
+        <w:t>;</w:t>
+      </w:r>
+      <w:proofErr w:type="gramEnd"/>
+    </w:p>
+    <w:p>
+      <w:pPr>
+        <w:ind w:left="720" w:hanging="360"/>
+        <w:jc w:val="both"/>
+        <w:rPr>
+          <w:b/>
+          <w:bCs/>
+        </w:rPr>
+      </w:pPr>
+      <w:r>
+        <w:tab/>
+      </w:r>
+      <w:r>
+        <w:rPr>
+          <w:u w:val="single"/>
+        </w:rPr>
+        <w:t>GENOCIDE PREVENTION SECURITY SYSTEM</w:t>
+      </w:r>
+      <w:r>
+        <w:rPr>
+          <w:u w:val="single"/>
+        </w:rPr>
+        <w:t>:</w:t>
+      </w:r>
+      <w:r>
+        <w:t xml:space="preserve"> </w:t>
+      </w:r>
+      <w:r>
+        <w:rPr>
+          <w:b/>
+          <w:bCs/>
+          <w:color w:val="FF0000"/>
+        </w:rPr>
+        <w:t>A</w:t>
+      </w:r>
+      <w:r>
+        <w:rPr>
+          <w:b/>
+          <w:bCs/>
+          <w:color w:val="FF0000"/>
+        </w:rPr>
+        <w:t>LL</w:t>
+      </w:r>
+      <w:r>
+        <w:rPr>
+          <w:b/>
+          <w:bCs/>
+          <w:color w:val="FF0000"/>
+        </w:rPr>
+        <w:t xml:space="preserve"> </w:t>
+      </w:r>
+      <w:r>
+        <w:rPr>
+          <w:b/>
+          <w:bCs/>
+          <w:color w:val="FF0000"/>
+        </w:rPr>
+        <w:t>GENOCIDE, THEN MURDE</w:t>
+      </w:r>
+      <w:r>
+        <w:rPr>
+          <w:b/>
+          <w:bCs/>
+          <w:color w:val="FF0000"/>
+        </w:rPr>
+        <w:t xml:space="preserve">R </w:t>
+      </w:r>
+      <w:proofErr w:type="gramStart"/>
+      <w:r>
+        <w:rPr>
+          <w:b/>
+          <w:bCs/>
+          <w:color w:val="FF0000"/>
+        </w:rPr>
+        <w:t>CLUTCH</w:t>
+      </w:r>
+      <w:r>
+        <w:rPr>
+          <w:b/>
+          <w:bCs/>
+        </w:rPr>
+        <w:t>;</w:t>
+      </w:r>
+      <w:proofErr w:type="gramEnd"/>
+    </w:p>
+    <w:p>
+      <w:pPr>
+        <w:ind w:left="720" w:hanging="360"/>
+        <w:jc w:val="both"/>
+        <w:rPr>
+          <w:b/>
+          <w:bCs/>
+        </w:rPr>
+      </w:pPr>
+      <w:r>
+        <w:tab/>
+      </w:r>
+      <w:r>
+        <w:rPr>
+          <w:u w:val="single"/>
+        </w:rPr>
+        <w:t>GENOCIDE PREVENTION SECURITY SYSTEM</w:t>
+      </w:r>
+      <w:r>
+        <w:rPr>
+          <w:u w:val="single"/>
+        </w:rPr>
+        <w:t>:</w:t>
+      </w:r>
+      <w:r>
+        <w:t xml:space="preserve"> </w:t>
+      </w:r>
+      <w:r>
+        <w:rPr>
+          <w:b/>
+          <w:bCs/>
+          <w:color w:val="FF0000"/>
+        </w:rPr>
+        <w:t>A</w:t>
+      </w:r>
+      <w:r>
+        <w:rPr>
+          <w:b/>
+          <w:bCs/>
+          <w:color w:val="FF0000"/>
+        </w:rPr>
+        <w:t>LL</w:t>
+      </w:r>
+      <w:r>
+        <w:rPr>
+          <w:b/>
+          <w:bCs/>
+          <w:color w:val="FF0000"/>
+        </w:rPr>
+        <w:t xml:space="preserve"> </w:t>
+      </w:r>
+      <w:r>
+        <w:rPr>
+          <w:b/>
+          <w:bCs/>
+          <w:color w:val="FF0000"/>
+        </w:rPr>
+        <w:t>GENOCIDE</w:t>
+      </w:r>
+      <w:r>
+        <w:rPr>
+          <w:b/>
+          <w:bCs/>
+          <w:color w:val="FF0000"/>
+        </w:rPr>
+        <w:t>,</w:t>
+      </w:r>
+      <w:r>
+        <w:rPr>
+          <w:b/>
+          <w:bCs/>
+          <w:color w:val="FF0000"/>
+        </w:rPr>
+        <w:t xml:space="preserve"> THEN </w:t>
+      </w:r>
+      <w:proofErr w:type="gramStart"/>
+      <w:r>
+        <w:rPr>
+          <w:b/>
+          <w:bCs/>
+          <w:color w:val="FF0000"/>
+        </w:rPr>
+        <w:t>SUICIDE</w:t>
+      </w:r>
+      <w:r>
+        <w:rPr>
+          <w:b/>
+          <w:bCs/>
+        </w:rPr>
+        <w:t>;</w:t>
+      </w:r>
+      <w:proofErr w:type="gramEnd"/>
+    </w:p>
+    <w:p>
+      <w:pPr>
+        <w:ind w:left="720" w:hanging="360"/>
+        <w:jc w:val="both"/>
+        <w:rPr>
+          <w:b/>
+          <w:bCs/>
+        </w:rPr>
+      </w:pPr>
+      <w:r>
+        <w:tab/>
+      </w:r>
+      <w:r>
+        <w:rPr>
+          <w:u w:val="single"/>
+        </w:rPr>
+        <w:t>GENOCIDE PREVENTION SECURITY SYSTEM</w:t>
+      </w:r>
+      <w:r>
+        <w:rPr>
+          <w:u w:val="single"/>
+        </w:rPr>
+        <w:t>:</w:t>
+      </w:r>
+      <w:r>
+        <w:t xml:space="preserve"> </w:t>
+      </w:r>
+      <w:r>
+        <w:rPr>
+          <w:b/>
+          <w:bCs/>
+          <w:color w:val="FF0000"/>
+        </w:rPr>
+        <w:t>A</w:t>
+      </w:r>
+      <w:r>
+        <w:rPr>
+          <w:b/>
+          <w:bCs/>
+          <w:color w:val="FF0000"/>
+        </w:rPr>
+        <w:t>LL</w:t>
+      </w:r>
+      <w:r>
+        <w:rPr>
+          <w:b/>
+          <w:bCs/>
+          <w:color w:val="FF0000"/>
+        </w:rPr>
+        <w:t xml:space="preserve"> </w:t>
+      </w:r>
+      <w:r>
+        <w:rPr>
+          <w:b/>
+          <w:bCs/>
+          <w:color w:val="FF0000"/>
+        </w:rPr>
+        <w:t xml:space="preserve">GLOBAL </w:t>
+      </w:r>
+      <w:proofErr w:type="gramStart"/>
+      <w:r>
+        <w:rPr>
+          <w:b/>
+          <w:bCs/>
+          <w:color w:val="FF0000"/>
+        </w:rPr>
+        <w:t>GENOCIDE</w:t>
+      </w:r>
+      <w:r>
+        <w:rPr>
+          <w:b/>
+          <w:bCs/>
+        </w:rPr>
+        <w:t>;</w:t>
+      </w:r>
+      <w:proofErr w:type="gramEnd"/>
+    </w:p>
+    <w:p>
+      <w:pPr>
+        <w:ind w:left="720" w:hanging="360"/>
+        <w:jc w:val="both"/>
+        <w:rPr>
+          <w:b/>
+          <w:bCs/>
+        </w:rPr>
+      </w:pPr>
+      <w:r>
+        <w:tab/>
+      </w:r>
+      <w:r>
+        <w:rPr>
+          <w:u w:val="single"/>
+        </w:rPr>
+        <w:t>GENOCIDE PREVENTION SECURITY SYSTEM</w:t>
+      </w:r>
+      <w:r>
+        <w:rPr>
+          <w:u w:val="single"/>
+        </w:rPr>
+        <w:t>:</w:t>
+      </w:r>
+      <w:r>
+        <w:t xml:space="preserve"> </w:t>
+      </w:r>
+      <w:r>
+        <w:rPr>
+          <w:b/>
+          <w:bCs/>
+          <w:color w:val="FF0000"/>
+        </w:rPr>
+        <w:t>A</w:t>
+      </w:r>
+      <w:r>
+        <w:rPr>
+          <w:b/>
+          <w:bCs/>
+          <w:color w:val="FF0000"/>
+        </w:rPr>
+        <w:t>LL</w:t>
+      </w:r>
+      <w:r>
+        <w:rPr>
+          <w:b/>
+          <w:bCs/>
+          <w:color w:val="FF0000"/>
+        </w:rPr>
+        <w:t xml:space="preserve"> </w:t>
+      </w:r>
+      <w:r>
+        <w:rPr>
+          <w:b/>
+          <w:bCs/>
+          <w:color w:val="FF0000"/>
+        </w:rPr>
+        <w:t xml:space="preserve">HEIRARCHIAL EVIDENCE </w:t>
+      </w:r>
+      <w:proofErr w:type="gramStart"/>
+      <w:r>
+        <w:rPr>
+          <w:b/>
+          <w:bCs/>
+          <w:color w:val="FF0000"/>
+        </w:rPr>
+        <w:t>GENOCIDE</w:t>
+      </w:r>
+      <w:r>
+        <w:rPr>
+          <w:b/>
+          <w:bCs/>
+        </w:rPr>
+        <w:t>;</w:t>
+      </w:r>
+      <w:proofErr w:type="gramEnd"/>
+    </w:p>
+    <w:p>
+      <w:pPr>
+        <w:ind w:left="720" w:hanging="360"/>
+        <w:jc w:val="both"/>
+        <w:rPr>
+          <w:b/>
+          <w:bCs/>
+        </w:rPr>
+      </w:pPr>
+      <w:r>
+        <w:tab/>
+      </w:r>
+      <w:r>
+        <w:rPr>
+          <w:u w:val="single"/>
+        </w:rPr>
+        <w:t>GENOCIDE PREVENTION SECURITY SYSTEM</w:t>
+      </w:r>
+      <w:r>
+        <w:rPr>
+          <w:u w:val="single"/>
+        </w:rPr>
+        <w:t>:</w:t>
+      </w:r>
+      <w:r>
+        <w:t xml:space="preserve"> </w:t>
+      </w:r>
+      <w:r>
+        <w:rPr>
+          <w:b/>
+          <w:bCs/>
+          <w:color w:val="FF0000"/>
+        </w:rPr>
+        <w:t>A</w:t>
+      </w:r>
+      <w:r>
+        <w:rPr>
+          <w:b/>
+          <w:bCs/>
+          <w:color w:val="FF0000"/>
+        </w:rPr>
+        <w:t>LL</w:t>
+      </w:r>
+      <w:r>
+        <w:rPr>
+          <w:b/>
+          <w:bCs/>
+          <w:color w:val="FF0000"/>
+        </w:rPr>
+        <w:t xml:space="preserve"> </w:t>
+      </w:r>
+      <w:r>
+        <w:rPr>
+          <w:b/>
+          <w:bCs/>
+          <w:color w:val="FF0000"/>
+        </w:rPr>
+        <w:t xml:space="preserve">HEIRARCHIAL </w:t>
+      </w:r>
+      <w:proofErr w:type="gramStart"/>
+      <w:r>
+        <w:rPr>
+          <w:b/>
+          <w:bCs/>
+          <w:color w:val="FF0000"/>
+        </w:rPr>
+        <w:t>GENOCIDE</w:t>
+      </w:r>
+      <w:r>
+        <w:rPr>
+          <w:b/>
+          <w:bCs/>
+          <w:color w:val="FF0000"/>
+        </w:rPr>
+        <w:t xml:space="preserve"> </w:t>
+      </w:r>
+      <w:r>
+        <w:rPr>
+          <w:b/>
+          <w:bCs/>
+        </w:rPr>
+        <w:t>;</w:t>
+      </w:r>
+      <w:proofErr w:type="gramEnd"/>
+    </w:p>
+    <w:p>
+      <w:pPr>
+        <w:ind w:left="720" w:hanging="360"/>
+        <w:jc w:val="both"/>
+        <w:rPr>
+          <w:b/>
+          <w:bCs/>
+        </w:rPr>
+      </w:pPr>
+      <w:r>
+        <w:tab/>
+      </w:r>
+      <w:r>
+        <w:rPr>
+          <w:u w:val="single"/>
+        </w:rPr>
+        <w:t>GENOCIDE PREVENTION SECURITY SYSTEM</w:t>
+      </w:r>
+      <w:r>
+        <w:rPr>
+          <w:u w:val="single"/>
+        </w:rPr>
+        <w:t>:</w:t>
+      </w:r>
+      <w:r>
+        <w:t xml:space="preserve"> </w:t>
+      </w:r>
+      <w:r>
+        <w:rPr>
+          <w:b/>
+          <w:bCs/>
+          <w:color w:val="FF0000"/>
+        </w:rPr>
+        <w:t>A</w:t>
+      </w:r>
+      <w:r>
+        <w:rPr>
+          <w:b/>
+          <w:bCs/>
+          <w:color w:val="FF0000"/>
+        </w:rPr>
+        <w:t>LL</w:t>
+      </w:r>
+      <w:r>
+        <w:rPr>
+          <w:b/>
+          <w:bCs/>
+          <w:color w:val="FF0000"/>
+        </w:rPr>
+        <w:t xml:space="preserve"> </w:t>
+      </w:r>
+      <w:r>
+        <w:rPr>
+          <w:b/>
+          <w:bCs/>
+          <w:color w:val="FF0000"/>
+        </w:rPr>
+        <w:t xml:space="preserve">HIDDEN </w:t>
+      </w:r>
+      <w:proofErr w:type="gramStart"/>
+      <w:r>
+        <w:rPr>
+          <w:b/>
+          <w:bCs/>
+          <w:color w:val="FF0000"/>
+        </w:rPr>
+        <w:t>GENOCIDE</w:t>
+      </w:r>
+      <w:r>
+        <w:rPr>
+          <w:b/>
+          <w:bCs/>
+        </w:rPr>
+        <w:t>;</w:t>
+      </w:r>
+      <w:proofErr w:type="gramEnd"/>
+    </w:p>
+    <w:p>
+      <w:pPr>
+        <w:ind w:left="720" w:hanging="360"/>
+        <w:jc w:val="both"/>
+        <w:rPr>
+          <w:b/>
+          <w:bCs/>
+        </w:rPr>
+      </w:pPr>
+      <w:r>
+        <w:tab/>
+      </w:r>
+      <w:r>
+        <w:rPr>
+          <w:u w:val="single"/>
+        </w:rPr>
+        <w:t>GENOCIDE PREVENTION SECURITY SYSTEM</w:t>
+      </w:r>
+      <w:r>
+        <w:rPr>
+          <w:u w:val="single"/>
+        </w:rPr>
+        <w:t>:</w:t>
+      </w:r>
+      <w:r>
+        <w:t xml:space="preserve"> </w:t>
+      </w:r>
+      <w:r>
+        <w:rPr>
+          <w:b/>
+          <w:bCs/>
+          <w:color w:val="FF0000"/>
+        </w:rPr>
+        <w:t>A</w:t>
+      </w:r>
+      <w:r>
+        <w:rPr>
+          <w:b/>
+          <w:bCs/>
+          <w:color w:val="FF0000"/>
+        </w:rPr>
+        <w:t>LL</w:t>
+      </w:r>
+      <w:r>
+        <w:rPr>
+          <w:b/>
+          <w:bCs/>
+          <w:color w:val="FF0000"/>
+        </w:rPr>
+        <w:t xml:space="preserve"> </w:t>
+      </w:r>
+      <w:r>
+        <w:rPr>
+          <w:b/>
+          <w:bCs/>
+          <w:color w:val="FF0000"/>
+        </w:rPr>
+        <w:t xml:space="preserve">HIGHLY TREASONOUS </w:t>
+      </w:r>
+      <w:proofErr w:type="gramStart"/>
+      <w:r>
+        <w:rPr>
+          <w:b/>
+          <w:bCs/>
+          <w:color w:val="FF0000"/>
+        </w:rPr>
+        <w:t>GENOCIDE</w:t>
+      </w:r>
+      <w:r>
+        <w:rPr>
+          <w:b/>
+          <w:bCs/>
+        </w:rPr>
+        <w:t>;</w:t>
+      </w:r>
+      <w:proofErr w:type="gramEnd"/>
+    </w:p>
+    <w:p>
+      <w:pPr>
+        <w:ind w:left="720" w:hanging="360"/>
+        <w:jc w:val="both"/>
+        <w:rPr>
+          <w:b/>
+          <w:bCs/>
+        </w:rPr>
+      </w:pPr>
+      <w:r>
+        <w:tab/>
+      </w:r>
+      <w:r>
+        <w:rPr>
+          <w:u w:val="single"/>
+        </w:rPr>
+        <w:t>GENOCIDE PREVENTION SECURITY SYSTEM</w:t>
+      </w:r>
+      <w:r>
+        <w:rPr>
+          <w:u w:val="single"/>
+        </w:rPr>
+        <w:t>:</w:t>
+      </w:r>
+      <w:r>
+        <w:t xml:space="preserve"> </w:t>
+      </w:r>
+      <w:r>
+        <w:rPr>
+          <w:b/>
+          <w:bCs/>
+          <w:color w:val="FF0000"/>
+        </w:rPr>
+        <w:t>A</w:t>
+      </w:r>
+      <w:r>
+        <w:rPr>
+          <w:b/>
+          <w:bCs/>
+          <w:color w:val="FF0000"/>
+        </w:rPr>
+        <w:t>LL</w:t>
+      </w:r>
+      <w:r>
+        <w:rPr>
+          <w:b/>
+          <w:bCs/>
+          <w:color w:val="FF0000"/>
+        </w:rPr>
+        <w:t xml:space="preserve"> </w:t>
+      </w:r>
+      <w:r>
+        <w:rPr>
+          <w:b/>
+          <w:bCs/>
+          <w:color w:val="FF0000"/>
+        </w:rPr>
+        <w:t xml:space="preserve">IMMEDIATE </w:t>
+      </w:r>
+      <w:proofErr w:type="gramStart"/>
+      <w:r>
+        <w:rPr>
+          <w:b/>
+          <w:bCs/>
+          <w:color w:val="FF0000"/>
+        </w:rPr>
+        <w:t>GENOCIDE</w:t>
+      </w:r>
+      <w:r>
+        <w:rPr>
+          <w:b/>
+          <w:bCs/>
+        </w:rPr>
+        <w:t>;</w:t>
+      </w:r>
+      <w:proofErr w:type="gramEnd"/>
+    </w:p>
+    <w:p>
+      <w:pPr>
+        <w:ind w:left="720" w:hanging="360"/>
+        <w:jc w:val="both"/>
+        <w:rPr>
+          <w:b/>
+          <w:bCs/>
+        </w:rPr>
+      </w:pPr>
+      <w:r>
+        <w:tab/>
+      </w:r>
+      <w:r>
+        <w:rPr>
+          <w:u w:val="single"/>
+        </w:rPr>
+        <w:t>GENOCIDE PREVENTION SECURITY SYSTEM</w:t>
+      </w:r>
+      <w:r>
+        <w:rPr>
+          <w:u w:val="single"/>
+        </w:rPr>
+        <w:t>:</w:t>
+      </w:r>
+      <w:r>
+        <w:t xml:space="preserve"> </w:t>
+      </w:r>
+      <w:r>
+        <w:rPr>
+          <w:b/>
+          <w:bCs/>
+          <w:color w:val="FF0000"/>
+        </w:rPr>
+        <w:t>A</w:t>
+      </w:r>
+      <w:r>
+        <w:rPr>
+          <w:b/>
+          <w:bCs/>
+          <w:color w:val="FF0000"/>
+        </w:rPr>
+        <w:t>LL</w:t>
+      </w:r>
+      <w:r>
+        <w:rPr>
+          <w:b/>
+          <w:bCs/>
+          <w:color w:val="FF0000"/>
+        </w:rPr>
+        <w:t xml:space="preserve"> </w:t>
+      </w:r>
+      <w:r>
+        <w:rPr>
+          <w:b/>
+          <w:bCs/>
+          <w:color w:val="FF0000"/>
+        </w:rPr>
+        <w:t>IM</w:t>
+      </w:r>
+      <w:r>
+        <w:rPr>
+          <w:b/>
+          <w:bCs/>
+          <w:color w:val="FF0000"/>
+        </w:rPr>
+        <w:t>PERIAL</w:t>
+      </w:r>
+      <w:r>
+        <w:rPr>
+          <w:b/>
+          <w:bCs/>
+          <w:color w:val="FF0000"/>
+        </w:rPr>
+        <w:t xml:space="preserve"> </w:t>
+      </w:r>
+      <w:proofErr w:type="gramStart"/>
+      <w:r>
+        <w:rPr>
+          <w:b/>
+          <w:bCs/>
+          <w:color w:val="FF0000"/>
+        </w:rPr>
+        <w:t>GENOCIDE</w:t>
+      </w:r>
+      <w:r>
+        <w:rPr>
+          <w:b/>
+          <w:bCs/>
+        </w:rPr>
+        <w:t>;</w:t>
+      </w:r>
+      <w:proofErr w:type="gramEnd"/>
+    </w:p>
+    <w:p>
+      <w:pPr>
+        <w:ind w:left="720" w:hanging="360"/>
+        <w:jc w:val="both"/>
+        <w:rPr>
+          <w:b/>
+          <w:bCs/>
+        </w:rPr>
+      </w:pPr>
+      <w:r>
+        <w:tab/>
+      </w:r>
+      <w:r>
+        <w:rPr>
+          <w:u w:val="single"/>
+        </w:rPr>
+        <w:t>GENOCIDE PREVENTION SECURITY SYSTEM</w:t>
+      </w:r>
+      <w:r>
+        <w:rPr>
+          <w:u w:val="single"/>
+        </w:rPr>
+        <w:t>:</w:t>
+      </w:r>
+      <w:r>
+        <w:t xml:space="preserve"> </w:t>
+      </w:r>
+      <w:r>
+        <w:rPr>
+          <w:b/>
+          <w:bCs/>
+          <w:color w:val="FF0000"/>
+        </w:rPr>
+        <w:t>A</w:t>
+      </w:r>
+      <w:r>
+        <w:rPr>
+          <w:b/>
+          <w:bCs/>
+          <w:color w:val="FF0000"/>
+        </w:rPr>
+        <w:t>LL</w:t>
+      </w:r>
+      <w:r>
+        <w:rPr>
+          <w:b/>
+          <w:bCs/>
+          <w:color w:val="FF0000"/>
+        </w:rPr>
+        <w:t xml:space="preserve"> </w:t>
+      </w:r>
+      <w:r>
+        <w:rPr>
+          <w:b/>
+          <w:bCs/>
+          <w:color w:val="FF0000"/>
+        </w:rPr>
+        <w:t xml:space="preserve">INDISCRIMINATE GENOCIDE, THEN </w:t>
+      </w:r>
+      <w:proofErr w:type="gramStart"/>
+      <w:r>
+        <w:rPr>
+          <w:b/>
+          <w:bCs/>
+          <w:color w:val="FF0000"/>
+        </w:rPr>
+        <w:t>ASSASSINATION</w:t>
+      </w:r>
+      <w:r>
+        <w:rPr>
+          <w:b/>
+          <w:bCs/>
+        </w:rPr>
+        <w:t>;</w:t>
+      </w:r>
+      <w:proofErr w:type="gramEnd"/>
+    </w:p>
+    <w:p>
+      <w:pPr>
+        <w:ind w:left="720" w:hanging="360"/>
+        <w:jc w:val="both"/>
+        <w:rPr>
+          <w:b/>
+          <w:bCs/>
+        </w:rPr>
+      </w:pPr>
+      <w:r>
+        <w:tab/>
+      </w:r>
+      <w:r>
+        <w:rPr>
+          <w:u w:val="single"/>
+        </w:rPr>
+        <w:t>GENOCIDE PREVENTION SECURITY SYSTEM</w:t>
+      </w:r>
+      <w:r>
+        <w:rPr>
+          <w:u w:val="single"/>
+        </w:rPr>
+        <w:t>:</w:t>
+      </w:r>
+      <w:r>
+        <w:t xml:space="preserve"> </w:t>
+      </w:r>
+      <w:r>
+        <w:rPr>
+          <w:b/>
+          <w:bCs/>
+          <w:color w:val="FF0000"/>
+        </w:rPr>
+        <w:t>A</w:t>
+      </w:r>
+      <w:r>
+        <w:rPr>
+          <w:b/>
+          <w:bCs/>
+          <w:color w:val="FF0000"/>
+        </w:rPr>
+        <w:t>LL</w:t>
+      </w:r>
+      <w:r>
+        <w:rPr>
+          <w:b/>
+          <w:bCs/>
+          <w:color w:val="FF0000"/>
+        </w:rPr>
+        <w:t xml:space="preserve"> </w:t>
+      </w:r>
+      <w:r>
+        <w:rPr>
+          <w:b/>
+          <w:bCs/>
+          <w:color w:val="FF0000"/>
+        </w:rPr>
+        <w:t xml:space="preserve">INNOCENT </w:t>
+      </w:r>
+      <w:proofErr w:type="gramStart"/>
+      <w:r>
+        <w:rPr>
+          <w:b/>
+          <w:bCs/>
+          <w:color w:val="FF0000"/>
+        </w:rPr>
+        <w:t>GENOCIDE</w:t>
+      </w:r>
+      <w:r>
+        <w:rPr>
+          <w:b/>
+          <w:bCs/>
+        </w:rPr>
+        <w:t>;</w:t>
+      </w:r>
+      <w:proofErr w:type="gramEnd"/>
+    </w:p>
+    <w:p>
+      <w:pPr>
+        <w:ind w:left="720" w:hanging="360"/>
+        <w:jc w:val="both"/>
+        <w:rPr>
+          <w:b/>
+          <w:bCs/>
+        </w:rPr>
+      </w:pPr>
+      <w:r>
+        <w:tab/>
+      </w:r>
+      <w:r>
+        <w:rPr>
+          <w:u w:val="single"/>
+        </w:rPr>
+        <w:t>GENOCIDE PREVENTION SECURITY SYSTEM</w:t>
+      </w:r>
+      <w:r>
+        <w:rPr>
+          <w:u w:val="single"/>
+        </w:rPr>
+        <w:t>:</w:t>
+      </w:r>
+      <w:r>
+        <w:t xml:space="preserve"> </w:t>
+      </w:r>
+      <w:r>
+        <w:rPr>
+          <w:b/>
+          <w:bCs/>
+          <w:color w:val="FF0000"/>
+        </w:rPr>
+        <w:t>A</w:t>
+      </w:r>
+      <w:r>
+        <w:rPr>
+          <w:b/>
+          <w:bCs/>
+          <w:color w:val="FF0000"/>
+        </w:rPr>
+        <w:t>LL</w:t>
+      </w:r>
+      <w:r>
+        <w:rPr>
+          <w:b/>
+          <w:bCs/>
+          <w:color w:val="FF0000"/>
+        </w:rPr>
+        <w:t xml:space="preserve"> </w:t>
+      </w:r>
+      <w:r>
+        <w:rPr>
+          <w:b/>
+          <w:bCs/>
+          <w:color w:val="FF0000"/>
+        </w:rPr>
+        <w:t xml:space="preserve">INTENTIONAL </w:t>
+      </w:r>
+      <w:proofErr w:type="gramStart"/>
+      <w:r>
+        <w:rPr>
+          <w:b/>
+          <w:bCs/>
+          <w:color w:val="FF0000"/>
+        </w:rPr>
+        <w:t>GENOCIDE</w:t>
+      </w:r>
+      <w:r>
+        <w:rPr>
+          <w:b/>
+          <w:bCs/>
+        </w:rPr>
+        <w:t>;</w:t>
+      </w:r>
+      <w:proofErr w:type="gramEnd"/>
+    </w:p>
+    <w:p>
+      <w:pPr>
+        <w:ind w:left="720" w:hanging="360"/>
+        <w:jc w:val="both"/>
+        <w:rPr>
+          <w:b/>
+          <w:bCs/>
+        </w:rPr>
+      </w:pPr>
+      <w:r>
+        <w:tab/>
+      </w:r>
+      <w:r>
+        <w:rPr>
+          <w:u w:val="single"/>
+        </w:rPr>
+        <w:t>GENOCIDE PREVENTION SECURITY SYSTEM</w:t>
+      </w:r>
+      <w:r>
+        <w:rPr>
+          <w:u w:val="single"/>
+        </w:rPr>
+        <w:t>:</w:t>
+      </w:r>
+      <w:r>
+        <w:t xml:space="preserve"> </w:t>
+      </w:r>
+      <w:r>
+        <w:rPr>
+          <w:b/>
+          <w:bCs/>
+          <w:color w:val="FF0000"/>
+        </w:rPr>
+        <w:t>A</w:t>
+      </w:r>
+      <w:r>
+        <w:rPr>
+          <w:b/>
+          <w:bCs/>
+          <w:color w:val="FF0000"/>
+        </w:rPr>
+        <w:t>LL</w:t>
+      </w:r>
+      <w:r>
+        <w:rPr>
+          <w:b/>
+          <w:bCs/>
+          <w:color w:val="FF0000"/>
+        </w:rPr>
+        <w:t xml:space="preserve"> </w:t>
+      </w:r>
+      <w:r>
+        <w:rPr>
+          <w:b/>
+          <w:bCs/>
+          <w:color w:val="FF0000"/>
+        </w:rPr>
+        <w:t xml:space="preserve">INTERNAL </w:t>
+      </w:r>
+      <w:proofErr w:type="gramStart"/>
+      <w:r>
+        <w:rPr>
+          <w:b/>
+          <w:bCs/>
+          <w:color w:val="FF0000"/>
+        </w:rPr>
+        <w:t>GENOCIDE</w:t>
+      </w:r>
+      <w:r>
+        <w:rPr>
+          <w:b/>
+          <w:bCs/>
+        </w:rPr>
+        <w:t>;</w:t>
+      </w:r>
+      <w:proofErr w:type="gramEnd"/>
+    </w:p>
+    <w:p>
+      <w:pPr>
+        <w:ind w:left="720" w:hanging="360"/>
+        <w:jc w:val="both"/>
+        <w:rPr>
+          <w:b/>
+          <w:bCs/>
+        </w:rPr>
+      </w:pPr>
+      <w:r>
+        <w:tab/>
+      </w:r>
+      <w:r>
+        <w:rPr>
+          <w:u w:val="single"/>
+        </w:rPr>
+        <w:t>GENOCIDE PREVENTION SECURITY SYSTEM</w:t>
+      </w:r>
+      <w:r>
+        <w:rPr>
+          <w:u w:val="single"/>
+        </w:rPr>
+        <w:t>:</w:t>
+      </w:r>
+      <w:r>
+        <w:t xml:space="preserve"> </w:t>
+      </w:r>
+      <w:r>
+        <w:rPr>
+          <w:b/>
+          <w:bCs/>
+          <w:color w:val="FF0000"/>
+        </w:rPr>
+        <w:t>A</w:t>
+      </w:r>
+      <w:r>
+        <w:rPr>
+          <w:b/>
+          <w:bCs/>
+          <w:color w:val="FF0000"/>
+        </w:rPr>
+        <w:t>LL</w:t>
+      </w:r>
+      <w:r>
+        <w:rPr>
+          <w:b/>
+          <w:bCs/>
+          <w:color w:val="FF0000"/>
+        </w:rPr>
+        <w:t xml:space="preserve"> </w:t>
+      </w:r>
+      <w:r>
+        <w:rPr>
+          <w:b/>
+          <w:bCs/>
+          <w:color w:val="FF0000"/>
+        </w:rPr>
+        <w:t xml:space="preserve">INTERNATIONAL </w:t>
+      </w:r>
+      <w:proofErr w:type="gramStart"/>
+      <w:r>
+        <w:rPr>
+          <w:b/>
+          <w:bCs/>
+          <w:color w:val="FF0000"/>
+        </w:rPr>
+        <w:t>GENOCIDE</w:t>
+      </w:r>
+      <w:r>
+        <w:rPr>
+          <w:b/>
+          <w:bCs/>
+        </w:rPr>
+        <w:t>;</w:t>
+      </w:r>
+      <w:proofErr w:type="gramEnd"/>
+    </w:p>
+    <w:p>
+      <w:pPr>
+        <w:ind w:left="720" w:hanging="360"/>
+        <w:jc w:val="both"/>
+        <w:rPr>
+          <w:b/>
+          <w:bCs/>
+        </w:rPr>
+      </w:pPr>
+      <w:r>
+        <w:tab/>
+      </w:r>
+      <w:r>
+        <w:rPr>
+          <w:u w:val="single"/>
+        </w:rPr>
+        <w:t>GENOCIDE PREVENTION SECURITY SYSTEM</w:t>
+      </w:r>
+      <w:r>
+        <w:rPr>
+          <w:u w:val="single"/>
+        </w:rPr>
+        <w:t>:</w:t>
+      </w:r>
+      <w:r>
+        <w:t xml:space="preserve"> </w:t>
+      </w:r>
+      <w:r>
+        <w:rPr>
+          <w:b/>
+          <w:bCs/>
+          <w:color w:val="FF0000"/>
+        </w:rPr>
+        <w:t>A</w:t>
+      </w:r>
+      <w:r>
+        <w:rPr>
+          <w:b/>
+          <w:bCs/>
+          <w:color w:val="FF0000"/>
+        </w:rPr>
+        <w:t>LL</w:t>
+      </w:r>
+      <w:r>
+        <w:rPr>
+          <w:b/>
+          <w:bCs/>
+          <w:color w:val="FF0000"/>
+        </w:rPr>
+        <w:t xml:space="preserve"> </w:t>
+      </w:r>
+      <w:r>
+        <w:rPr>
+          <w:b/>
+          <w:bCs/>
+          <w:color w:val="FF0000"/>
+        </w:rPr>
+        <w:t xml:space="preserve">JUDEOCIDE </w:t>
+      </w:r>
+      <w:proofErr w:type="gramStart"/>
+      <w:r>
+        <w:rPr>
+          <w:b/>
+          <w:bCs/>
+          <w:color w:val="FF0000"/>
+        </w:rPr>
+        <w:t>PREVENTION</w:t>
+      </w:r>
+      <w:r>
+        <w:rPr>
+          <w:b/>
+          <w:bCs/>
+        </w:rPr>
+        <w:t>;</w:t>
+      </w:r>
+      <w:proofErr w:type="gramEnd"/>
+    </w:p>
+    <w:p>
+      <w:pPr>
+        <w:ind w:left="720" w:hanging="360"/>
+        <w:jc w:val="both"/>
+        <w:rPr>
+          <w:b/>
+          <w:bCs/>
+        </w:rPr>
+      </w:pPr>
+      <w:r>
+        <w:tab/>
+      </w:r>
+      <w:r>
+        <w:rPr>
+          <w:u w:val="single"/>
+        </w:rPr>
+        <w:t>GENOCIDE PREVENTION SECURITY SYSTEM</w:t>
+      </w:r>
+      <w:r>
+        <w:rPr>
+          <w:u w:val="single"/>
+        </w:rPr>
+        <w:t>:</w:t>
+      </w:r>
+      <w:r>
+        <w:t xml:space="preserve"> </w:t>
+      </w:r>
+      <w:r>
+        <w:rPr>
+          <w:b/>
+          <w:bCs/>
+          <w:color w:val="FF0000"/>
+        </w:rPr>
+        <w:t>A</w:t>
+      </w:r>
+      <w:r>
+        <w:rPr>
+          <w:b/>
+          <w:bCs/>
+          <w:color w:val="FF0000"/>
+        </w:rPr>
+        <w:t>LL</w:t>
+      </w:r>
+      <w:r>
+        <w:rPr>
+          <w:b/>
+          <w:bCs/>
+          <w:color w:val="FF0000"/>
+        </w:rPr>
+        <w:t xml:space="preserve"> </w:t>
+      </w:r>
+      <w:r>
+        <w:rPr>
+          <w:b/>
+          <w:bCs/>
+          <w:color w:val="FF0000"/>
+        </w:rPr>
+        <w:t xml:space="preserve">LASER </w:t>
+      </w:r>
+      <w:proofErr w:type="gramStart"/>
+      <w:r>
+        <w:rPr>
+          <w:b/>
+          <w:bCs/>
+          <w:color w:val="FF0000"/>
+        </w:rPr>
+        <w:t>GENOCIDE</w:t>
+      </w:r>
+      <w:r>
+        <w:rPr>
+          <w:b/>
+          <w:bCs/>
+        </w:rPr>
+        <w:t>;</w:t>
+      </w:r>
+      <w:proofErr w:type="gramEnd"/>
+    </w:p>
+    <w:p>
+      <w:pPr>
+        <w:ind w:left="720" w:hanging="360"/>
+        <w:jc w:val="both"/>
+        <w:rPr>
+          <w:b/>
+          <w:bCs/>
+        </w:rPr>
+      </w:pPr>
+      <w:r>
         <w:lastRenderedPageBreak/>
         <w:tab/>
       </w:r>
@@ -10253,32 +11882,16 @@
           <w:bCs/>
           <w:color w:val="FF0000"/>
         </w:rPr>
+        <w:t xml:space="preserve">LEGAL SYSTEM </w:t>
+      </w:r>
+      <w:proofErr w:type="gramStart"/>
+      <w:r>
+        <w:rPr>
+          <w:b/>
+          <w:bCs/>
+          <w:color w:val="FF0000"/>
+        </w:rPr>
         <w:t>GENOCIDE</w:t>
-      </w:r>
-      <w:r>
-        <w:rPr>
-          <w:b/>
-          <w:bCs/>
-          <w:color w:val="FF0000"/>
-        </w:rPr>
-        <w:t>,</w:t>
-      </w:r>
-      <w:r>
-        <w:rPr>
-          <w:b/>
-          <w:bCs/>
-          <w:color w:val="FF0000"/>
-        </w:rPr>
-        <w:t xml:space="preserve"> THEN </w:t>
-      </w:r>
-      <w:proofErr w:type="gramStart"/>
-      <w:r>
-        <w:rPr>
-          <w:b/>
-          <w:bCs/>
-          <w:color w:val="FF0000"/>
-        </w:rPr>
-        <w:t>SUICIDE</w:t>
       </w:r>
       <w:r>
         <w:rPr>
@@ -10340,14 +11953,6 @@
         </w:rPr>
         <w:t xml:space="preserve"> </w:t>
       </w:r>
-      <w:r>
-        <w:rPr>
-          <w:b/>
-          <w:bCs/>
-          <w:color w:val="FF0000"/>
-        </w:rPr>
-        <w:t xml:space="preserve">GLOBAL </w:t>
-      </w:r>
       <w:proofErr w:type="gramStart"/>
       <w:r>
         <w:rPr>
@@ -10355,7 +11960,7 @@
           <w:bCs/>
           <w:color w:val="FF0000"/>
         </w:rPr>
-        <w:t>GENOCIDE</w:t>
+        <w:t>MALICIDE</w:t>
       </w:r>
       <w:r>
         <w:rPr>
@@ -10423,7 +12028,7 @@
           <w:bCs/>
           <w:color w:val="FF0000"/>
         </w:rPr>
-        <w:t xml:space="preserve">HEIRARCHIAL EVIDENCE </w:t>
+        <w:t xml:space="preserve">MASS CASUALTY </w:t>
       </w:r>
       <w:proofErr w:type="gramStart"/>
       <w:r>
@@ -10432,7 +12037,15 @@
           <w:bCs/>
           <w:color w:val="FF0000"/>
         </w:rPr>
-        <w:t>GENOCIDE</w:t>
+        <w:t>EVEN</w:t>
+      </w:r>
+      <w:r>
+        <w:rPr>
+          <w:b/>
+          <w:bCs/>
+          <w:color w:val="FF0000"/>
+        </w:rPr>
+        <w:t>TS</w:t>
       </w:r>
       <w:r>
         <w:rPr>
@@ -10500,7 +12113,7 @@
           <w:bCs/>
           <w:color w:val="FF0000"/>
         </w:rPr>
-        <w:t xml:space="preserve">HEIRARCHIAL </w:t>
+        <w:t xml:space="preserve">MASS </w:t>
       </w:r>
       <w:proofErr w:type="gramStart"/>
       <w:r>
@@ -10510,14 +12123,6 @@
           <w:color w:val="FF0000"/>
         </w:rPr>
         <w:t>GENOCIDE</w:t>
-      </w:r>
-      <w:r>
-        <w:rPr>
-          <w:b/>
-          <w:bCs/>
-          <w:color w:val="FF0000"/>
-        </w:rPr>
-        <w:t xml:space="preserve"> </w:t>
       </w:r>
       <w:r>
         <w:rPr>
@@ -10585,7 +12190,15 @@
           <w:bCs/>
           <w:color w:val="FF0000"/>
         </w:rPr>
-        <w:t xml:space="preserve">HIDDEN </w:t>
+        <w:t>MASS GENOCID</w:t>
+      </w:r>
+      <w:r>
+        <w:rPr>
+          <w:b/>
+          <w:bCs/>
+          <w:color w:val="FF0000"/>
+        </w:rPr>
+        <w:t xml:space="preserve">E </w:t>
       </w:r>
       <w:proofErr w:type="gramStart"/>
       <w:r>
@@ -10594,7 +12207,7 @@
           <w:bCs/>
           <w:color w:val="FF0000"/>
         </w:rPr>
-        <w:t>GENOCIDE</w:t>
+        <w:t>THREATS</w:t>
       </w:r>
       <w:r>
         <w:rPr>
@@ -10662,7 +12275,7 @@
           <w:bCs/>
           <w:color w:val="FF0000"/>
         </w:rPr>
-        <w:t xml:space="preserve">HIGHLY TREASONOUS </w:t>
+        <w:t xml:space="preserve">MASS </w:t>
       </w:r>
       <w:proofErr w:type="gramStart"/>
       <w:r>
@@ -10671,7 +12284,15 @@
           <w:bCs/>
           <w:color w:val="FF0000"/>
         </w:rPr>
-        <w:t>GENOCIDE</w:t>
+        <w:t>SHOOTIN</w:t>
+      </w:r>
+      <w:r>
+        <w:rPr>
+          <w:b/>
+          <w:bCs/>
+          <w:color w:val="FF0000"/>
+        </w:rPr>
+        <w:t>GS</w:t>
       </w:r>
       <w:r>
         <w:rPr>
@@ -10739,7 +12360,7 @@
           <w:bCs/>
           <w:color w:val="FF0000"/>
         </w:rPr>
-        <w:t xml:space="preserve">IMMEDIATE </w:t>
+        <w:t xml:space="preserve">MASS SPREAD </w:t>
       </w:r>
       <w:proofErr w:type="gramStart"/>
       <w:r>
@@ -10816,23 +12437,7 @@
           <w:bCs/>
           <w:color w:val="FF0000"/>
         </w:rPr>
-        <w:t>IM</w:t>
-      </w:r>
-      <w:r>
-        <w:rPr>
-          <w:b/>
-          <w:bCs/>
-          <w:color w:val="FF0000"/>
-        </w:rPr>
-        <w:t>PERIAL</w:t>
-      </w:r>
-      <w:r>
-        <w:rPr>
-          <w:b/>
-          <w:bCs/>
-          <w:color w:val="FF0000"/>
-        </w:rPr>
-        <w:t xml:space="preserve"> </w:t>
+        <w:t xml:space="preserve">MEDIA </w:t>
       </w:r>
       <w:proofErr w:type="gramStart"/>
       <w:r>
@@ -10893,23 +12498,55 @@
           <w:bCs/>
           <w:color w:val="FF0000"/>
         </w:rPr>
-        <w:t>LL</w:t>
-      </w:r>
-      <w:r>
-        <w:rPr>
-          <w:b/>
-          <w:bCs/>
-          <w:color w:val="FF0000"/>
-        </w:rPr>
-        <w:t xml:space="preserve"> </w:t>
-      </w:r>
-      <w:r>
-        <w:rPr>
-          <w:b/>
-          <w:bCs/>
-          <w:color w:val="FF0000"/>
-        </w:rPr>
-        <w:t xml:space="preserve">INDISCRIMINATE GENOCIDE, THEN </w:t>
+        <w:t>NY</w:t>
+      </w:r>
+      <w:r>
+        <w:rPr>
+          <w:b/>
+          <w:bCs/>
+          <w:color w:val="FF0000"/>
+        </w:rPr>
+        <w:t xml:space="preserve"> </w:t>
+      </w:r>
+      <w:r>
+        <w:rPr>
+          <w:b/>
+          <w:bCs/>
+          <w:color w:val="FF0000"/>
+        </w:rPr>
+        <w:t>MEDI</w:t>
+      </w:r>
+      <w:r>
+        <w:rPr>
+          <w:b/>
+          <w:bCs/>
+          <w:color w:val="FF0000"/>
+        </w:rPr>
+        <w:t>C</w:t>
+      </w:r>
+      <w:r>
+        <w:rPr>
+          <w:b/>
+          <w:bCs/>
+          <w:color w:val="FF0000"/>
+        </w:rPr>
+        <w:t>A</w:t>
+      </w:r>
+      <w:r>
+        <w:rPr>
+          <w:b/>
+          <w:bCs/>
+          <w:color w:val="FF0000"/>
+        </w:rPr>
+        <w:t>L</w:t>
+      </w:r>
+      <w:r>
+        <w:rPr>
+          <w:b/>
+          <w:bCs/>
+          <w:color w:val="FF0000"/>
+        </w:rPr>
+        <w:t xml:space="preserve"> </w:t>
       </w:r>
       <w:proofErr w:type="gramStart"/>
       <w:r>
@@ -10918,7 +12555,7 @@
           <w:bCs/>
           <w:color w:val="FF0000"/>
         </w:rPr>
-        <w:t>ASSASSINATION</w:t>
+        <w:t>GENOCIDE</w:t>
       </w:r>
       <w:r>
         <w:rPr>
@@ -10986,7 +12623,7 @@
           <w:bCs/>
           <w:color w:val="FF0000"/>
         </w:rPr>
-        <w:t xml:space="preserve">INNOCENT </w:t>
+        <w:t xml:space="preserve">MEMORY DETERMINISTIC </w:t>
       </w:r>
       <w:proofErr w:type="gramStart"/>
       <w:r>
@@ -11063,7 +12700,7 @@
           <w:bCs/>
           <w:color w:val="FF0000"/>
         </w:rPr>
-        <w:t xml:space="preserve">INTENTIONAL </w:t>
+        <w:t xml:space="preserve">MESH </w:t>
       </w:r>
       <w:proofErr w:type="gramStart"/>
       <w:r>
@@ -11140,7 +12777,7 @@
           <w:bCs/>
           <w:color w:val="FF0000"/>
         </w:rPr>
-        <w:t xml:space="preserve">INTERNAL </w:t>
+        <w:t xml:space="preserve">METALOGICAL </w:t>
       </w:r>
       <w:proofErr w:type="gramStart"/>
       <w:r>
@@ -11217,7 +12854,7 @@
           <w:bCs/>
           <w:color w:val="FF0000"/>
         </w:rPr>
-        <w:t xml:space="preserve">INTERNATIONAL </w:t>
+        <w:t xml:space="preserve">MINI </w:t>
       </w:r>
       <w:proofErr w:type="gramStart"/>
       <w:r>
@@ -11294,7 +12931,7 @@
           <w:bCs/>
           <w:color w:val="FF0000"/>
         </w:rPr>
-        <w:t xml:space="preserve">JUDEOCIDE </w:t>
+        <w:t xml:space="preserve">MURDER, THEN </w:t>
       </w:r>
       <w:proofErr w:type="gramStart"/>
       <w:r>
@@ -11303,7 +12940,7 @@
           <w:bCs/>
           <w:color w:val="FF0000"/>
         </w:rPr>
-        <w:t>PREVENTION</w:t>
+        <w:t>GENOCIDE</w:t>
       </w:r>
       <w:r>
         <w:rPr>
@@ -11371,7 +13008,7 @@
           <w:bCs/>
           <w:color w:val="FF0000"/>
         </w:rPr>
-        <w:t xml:space="preserve">LASER </w:t>
+        <w:t xml:space="preserve">NEGLIGENT </w:t>
       </w:r>
       <w:proofErr w:type="gramStart"/>
       <w:r>
@@ -11448,7 +13085,7 @@
           <w:bCs/>
           <w:color w:val="FF0000"/>
         </w:rPr>
-        <w:t xml:space="preserve">LEGAL SYSTEM </w:t>
+        <w:t xml:space="preserve">NEW TYPE OF </w:t>
       </w:r>
       <w:proofErr w:type="gramStart"/>
       <w:r>
@@ -11519,6 +13156,14 @@
         </w:rPr>
         <w:t xml:space="preserve"> </w:t>
       </w:r>
+      <w:r>
+        <w:rPr>
+          <w:b/>
+          <w:bCs/>
+          <w:color w:val="FF0000"/>
+        </w:rPr>
+        <w:t xml:space="preserve">NON-EXISTENT </w:t>
+      </w:r>
       <w:proofErr w:type="gramStart"/>
       <w:r>
         <w:rPr>
@@ -11526,7 +13171,7 @@
           <w:bCs/>
           <w:color w:val="FF0000"/>
         </w:rPr>
-        <w:t>MALICIDE</w:t>
+        <w:t>GENOCIDE</w:t>
       </w:r>
       <w:r>
         <w:rPr>
@@ -11594,7 +13239,7 @@
           <w:bCs/>
           <w:color w:val="FF0000"/>
         </w:rPr>
-        <w:t xml:space="preserve">MASS CASUALTY </w:t>
+        <w:t xml:space="preserve">NONMETAPHORICAL </w:t>
       </w:r>
       <w:proofErr w:type="gramStart"/>
       <w:r>
@@ -11603,15 +13248,7 @@
           <w:bCs/>
           <w:color w:val="FF0000"/>
         </w:rPr>
-        <w:t>EVEN</w:t>
-      </w:r>
-      <w:r>
-        <w:rPr>
-          <w:b/>
-          <w:bCs/>
-          <w:color w:val="FF0000"/>
-        </w:rPr>
-        <w:t>TS</w:t>
+        <w:t>GENOCIDE</w:t>
       </w:r>
       <w:r>
         <w:rPr>
@@ -11679,7 +13316,7 @@
           <w:bCs/>
           <w:color w:val="FF0000"/>
         </w:rPr>
-        <w:t xml:space="preserve">MASS </w:t>
+        <w:t xml:space="preserve">NUCLEAR CASE FRAUD VS. GENOCIDE CASE </w:t>
       </w:r>
       <w:proofErr w:type="gramStart"/>
       <w:r>
@@ -11688,7 +13325,7 @@
           <w:bCs/>
           <w:color w:val="FF0000"/>
         </w:rPr>
-        <w:t>GENOCIDE</w:t>
+        <w:t>FRAUD</w:t>
       </w:r>
       <w:r>
         <w:rPr>
@@ -11756,15 +13393,7 @@
           <w:bCs/>
           <w:color w:val="FF0000"/>
         </w:rPr>
-        <w:t>MASS GENOCID</w:t>
-      </w:r>
-      <w:r>
-        <w:rPr>
-          <w:b/>
-          <w:bCs/>
-          <w:color w:val="FF0000"/>
-        </w:rPr>
-        <w:t xml:space="preserve">E </w:t>
+        <w:t xml:space="preserve">NUCLEAR </w:t>
       </w:r>
       <w:proofErr w:type="gramStart"/>
       <w:r>
@@ -11773,7 +13402,7 @@
           <w:bCs/>
           <w:color w:val="FF0000"/>
         </w:rPr>
-        <w:t>THREATS</w:t>
+        <w:t>GENOCIDE</w:t>
       </w:r>
       <w:r>
         <w:rPr>
@@ -11841,7 +13470,7 @@
           <w:bCs/>
           <w:color w:val="FF0000"/>
         </w:rPr>
-        <w:t xml:space="preserve">MASS </w:t>
+        <w:t xml:space="preserve">OBLIVIOUS </w:t>
       </w:r>
       <w:proofErr w:type="gramStart"/>
       <w:r>
@@ -11850,15 +13479,7 @@
           <w:bCs/>
           <w:color w:val="FF0000"/>
         </w:rPr>
-        <w:t>SHOOTIN</w:t>
-      </w:r>
-      <w:r>
-        <w:rPr>
-          <w:b/>
-          <w:bCs/>
-          <w:color w:val="FF0000"/>
-        </w:rPr>
-        <w:t>GS</w:t>
+        <w:t>GENOCIDE</w:t>
       </w:r>
       <w:r>
         <w:rPr>
@@ -11927,7 +13548,23 @@
           <w:bCs/>
           <w:color w:val="FF0000"/>
         </w:rPr>
-        <w:t xml:space="preserve">MASS SPREAD </w:t>
+        <w:t>O</w:t>
+      </w:r>
+      <w:r>
+        <w:rPr>
+          <w:b/>
+          <w:bCs/>
+          <w:color w:val="FF0000"/>
+        </w:rPr>
+        <w:t>FFICIAL</w:t>
+      </w:r>
+      <w:r>
+        <w:rPr>
+          <w:b/>
+          <w:bCs/>
+          <w:color w:val="FF0000"/>
+        </w:rPr>
+        <w:t xml:space="preserve"> </w:t>
       </w:r>
       <w:proofErr w:type="gramStart"/>
       <w:r>
@@ -12004,7 +13641,7 @@
           <w:bCs/>
           <w:color w:val="FF0000"/>
         </w:rPr>
-        <w:t xml:space="preserve">MEDIA </w:t>
+        <w:t xml:space="preserve">ORGANIZATIONAL </w:t>
       </w:r>
       <w:proofErr w:type="gramStart"/>
       <w:r>
@@ -12065,55 +13702,23 @@
           <w:bCs/>
           <w:color w:val="FF0000"/>
         </w:rPr>
-        <w:t>NY</w:t>
-      </w:r>
-      <w:r>
-        <w:rPr>
-          <w:b/>
-          <w:bCs/>
-          <w:color w:val="FF0000"/>
-        </w:rPr>
-        <w:t xml:space="preserve"> </w:t>
-      </w:r>
-      <w:r>
-        <w:rPr>
-          <w:b/>
-          <w:bCs/>
-          <w:color w:val="FF0000"/>
-        </w:rPr>
-        <w:t>MEDI</w:t>
-      </w:r>
-      <w:r>
-        <w:rPr>
-          <w:b/>
-          <w:bCs/>
-          <w:color w:val="FF0000"/>
-        </w:rPr>
-        <w:t>C</w:t>
-      </w:r>
-      <w:r>
-        <w:rPr>
-          <w:b/>
-          <w:bCs/>
-          <w:color w:val="FF0000"/>
-        </w:rPr>
-        <w:t>A</w:t>
-      </w:r>
-      <w:r>
-        <w:rPr>
-          <w:b/>
-          <w:bCs/>
-          <w:color w:val="FF0000"/>
-        </w:rPr>
-        <w:t>L</w:t>
-      </w:r>
-      <w:r>
-        <w:rPr>
-          <w:b/>
-          <w:bCs/>
-          <w:color w:val="FF0000"/>
-        </w:rPr>
-        <w:t xml:space="preserve"> </w:t>
+        <w:t>LL</w:t>
+      </w:r>
+      <w:r>
+        <w:rPr>
+          <w:b/>
+          <w:bCs/>
+          <w:color w:val="FF0000"/>
+        </w:rPr>
+        <w:t xml:space="preserve"> </w:t>
+      </w:r>
+      <w:r>
+        <w:rPr>
+          <w:b/>
+          <w:bCs/>
+          <w:color w:val="FF0000"/>
+        </w:rPr>
+        <w:t xml:space="preserve">ORGANIZED CASE </w:t>
       </w:r>
       <w:proofErr w:type="gramStart"/>
       <w:r>
@@ -12190,7 +13795,7 @@
           <w:bCs/>
           <w:color w:val="FF0000"/>
         </w:rPr>
-        <w:t xml:space="preserve">MEMORY DETERMINISTIC </w:t>
+        <w:t xml:space="preserve">PRE-DETERMINANT </w:t>
       </w:r>
       <w:proofErr w:type="gramStart"/>
       <w:r>
@@ -12267,7 +13872,7 @@
           <w:bCs/>
           <w:color w:val="FF0000"/>
         </w:rPr>
-        <w:t xml:space="preserve">MESH </w:t>
+        <w:t xml:space="preserve">PREEMINATING PRE-MEDITATED </w:t>
       </w:r>
       <w:proofErr w:type="gramStart"/>
       <w:r>
@@ -12344,7 +13949,7 @@
           <w:bCs/>
           <w:color w:val="FF0000"/>
         </w:rPr>
-        <w:t xml:space="preserve">METALOGICAL </w:t>
+        <w:t xml:space="preserve">PRE-MEDITATED </w:t>
       </w:r>
       <w:proofErr w:type="gramStart"/>
       <w:r>
@@ -12421,7 +14026,7 @@
           <w:bCs/>
           <w:color w:val="FF0000"/>
         </w:rPr>
-        <w:t xml:space="preserve">MINI </w:t>
+        <w:t xml:space="preserve">PRE-RENDERED </w:t>
       </w:r>
       <w:proofErr w:type="gramStart"/>
       <w:r>
@@ -12498,7 +14103,7 @@
           <w:bCs/>
           <w:color w:val="FF0000"/>
         </w:rPr>
-        <w:t xml:space="preserve">MURDER, THEN </w:t>
+        <w:t xml:space="preserve">PROSECUTION </w:t>
       </w:r>
       <w:proofErr w:type="gramStart"/>
       <w:r>
@@ -12575,7 +14180,7 @@
           <w:bCs/>
           <w:color w:val="FF0000"/>
         </w:rPr>
-        <w:t xml:space="preserve">NEGLIGENT </w:t>
+        <w:t xml:space="preserve">PROTECTIVE </w:t>
       </w:r>
       <w:proofErr w:type="gramStart"/>
       <w:r>
@@ -12652,7 +14257,23 @@
           <w:bCs/>
           <w:color w:val="FF0000"/>
         </w:rPr>
-        <w:t xml:space="preserve">NEW TYPE OF </w:t>
+        <w:t>PRO</w:t>
+      </w:r>
+      <w:r>
+        <w:rPr>
+          <w:b/>
+          <w:bCs/>
+          <w:color w:val="FF0000"/>
+        </w:rPr>
+        <w:t>XY</w:t>
+      </w:r>
+      <w:r>
+        <w:rPr>
+          <w:b/>
+          <w:bCs/>
+          <w:color w:val="FF0000"/>
+        </w:rPr>
+        <w:t xml:space="preserve"> </w:t>
       </w:r>
       <w:proofErr w:type="gramStart"/>
       <w:r>
@@ -12729,7 +14350,7 @@
           <w:bCs/>
           <w:color w:val="FF0000"/>
         </w:rPr>
-        <w:t xml:space="preserve">NON-EXISTENT </w:t>
+        <w:t xml:space="preserve">PSYCHOLOGICAL </w:t>
       </w:r>
       <w:proofErr w:type="gramStart"/>
       <w:r>
@@ -12806,7 +14427,7 @@
           <w:bCs/>
           <w:color w:val="FF0000"/>
         </w:rPr>
-        <w:t xml:space="preserve">NONMETAPHORICAL </w:t>
+        <w:t xml:space="preserve">RADIO FREQUENCY </w:t>
       </w:r>
       <w:proofErr w:type="gramStart"/>
       <w:r>
@@ -12883,7 +14504,15 @@
           <w:bCs/>
           <w:color w:val="FF0000"/>
         </w:rPr>
-        <w:t xml:space="preserve">NUCLEAR CASE FRAUD VS. GENOCIDE CASE </w:t>
+        <w:t>REGIONAL</w:t>
+      </w:r>
+      <w:r>
+        <w:rPr>
+          <w:b/>
+          <w:bCs/>
+          <w:color w:val="FF0000"/>
+        </w:rPr>
+        <w:t xml:space="preserve"> </w:t>
       </w:r>
       <w:proofErr w:type="gramStart"/>
       <w:r>
@@ -12892,7 +14521,7 @@
           <w:bCs/>
           <w:color w:val="FF0000"/>
         </w:rPr>
-        <w:t>FRAUD</w:t>
+        <w:t>GENOCIDE</w:t>
       </w:r>
       <w:r>
         <w:rPr>
@@ -12960,7 +14589,7 @@
           <w:bCs/>
           <w:color w:val="FF0000"/>
         </w:rPr>
-        <w:t xml:space="preserve">NUCLEAR </w:t>
+        <w:t xml:space="preserve">RELATIONAL </w:t>
       </w:r>
       <w:proofErr w:type="gramStart"/>
       <w:r>
@@ -13037,7 +14666,23 @@
           <w:bCs/>
           <w:color w:val="FF0000"/>
         </w:rPr>
-        <w:t xml:space="preserve">OBLIVIOUS </w:t>
+        <w:t>RE</w:t>
+      </w:r>
+      <w:r>
+        <w:rPr>
+          <w:b/>
+          <w:bCs/>
+          <w:color w:val="FF0000"/>
+        </w:rPr>
+        <w:t>MOTE</w:t>
+      </w:r>
+      <w:r>
+        <w:rPr>
+          <w:b/>
+          <w:bCs/>
+          <w:color w:val="FF0000"/>
+        </w:rPr>
+        <w:t xml:space="preserve"> </w:t>
       </w:r>
       <w:proofErr w:type="gramStart"/>
       <w:r>
@@ -13114,15 +14759,15 @@
           <w:bCs/>
           <w:color w:val="FF0000"/>
         </w:rPr>
-        <w:t>O</w:t>
-      </w:r>
-      <w:r>
-        <w:rPr>
-          <w:b/>
-          <w:bCs/>
-          <w:color w:val="FF0000"/>
-        </w:rPr>
-        <w:t>FFICIAL</w:t>
+        <w:t>RE</w:t>
+      </w:r>
+      <w:r>
+        <w:rPr>
+          <w:b/>
+          <w:bCs/>
+          <w:color w:val="FF0000"/>
+        </w:rPr>
+        <w:t>MOTELY COMMITTED</w:t>
       </w:r>
       <w:r>
         <w:rPr>
@@ -13207,7 +14852,7 @@
           <w:bCs/>
           <w:color w:val="FF0000"/>
         </w:rPr>
-        <w:t xml:space="preserve">ORGANIZATIONAL </w:t>
+        <w:t xml:space="preserve">RETALITORY </w:t>
       </w:r>
       <w:proofErr w:type="gramStart"/>
       <w:r>
@@ -13284,7 +14929,7 @@
           <w:bCs/>
           <w:color w:val="FF0000"/>
         </w:rPr>
-        <w:t xml:space="preserve">ORGANIZED CASE </w:t>
+        <w:t xml:space="preserve">REVERSE </w:t>
       </w:r>
       <w:proofErr w:type="gramStart"/>
       <w:r>
@@ -13361,7 +15006,7 @@
           <w:bCs/>
           <w:color w:val="FF0000"/>
         </w:rPr>
-        <w:t xml:space="preserve">PRE-DETERMINANT </w:t>
+        <w:t xml:space="preserve">SELF </w:t>
       </w:r>
       <w:proofErr w:type="gramStart"/>
       <w:r>
@@ -13438,7 +15083,15 @@
           <w:bCs/>
           <w:color w:val="FF0000"/>
         </w:rPr>
-        <w:t xml:space="preserve">PREEMINATING PRE-MEDITATED </w:t>
+        <w:t>SELF-INFLICTED</w:t>
+      </w:r>
+      <w:r>
+        <w:rPr>
+          <w:b/>
+          <w:bCs/>
+          <w:color w:val="FF0000"/>
+        </w:rPr>
+        <w:t xml:space="preserve"> </w:t>
       </w:r>
       <w:proofErr w:type="gramStart"/>
       <w:r>
@@ -13515,7 +15168,15 @@
           <w:bCs/>
           <w:color w:val="FF0000"/>
         </w:rPr>
-        <w:t xml:space="preserve">PRE-MEDITATED </w:t>
+        <w:t>SELF-INFLICTED INTENTIONAL</w:t>
+      </w:r>
+      <w:r>
+        <w:rPr>
+          <w:b/>
+          <w:bCs/>
+          <w:color w:val="FF0000"/>
+        </w:rPr>
+        <w:t xml:space="preserve"> </w:t>
       </w:r>
       <w:proofErr w:type="gramStart"/>
       <w:r>
@@ -13545,6 +15206,83 @@
         </w:rPr>
       </w:pPr>
       <w:r>
+        <w:tab/>
+      </w:r>
+      <w:r>
+        <w:rPr>
+          <w:u w:val="single"/>
+        </w:rPr>
+        <w:t>GENOCIDE PREVENTION SECURITY SYSTEM</w:t>
+      </w:r>
+      <w:r>
+        <w:rPr>
+          <w:u w:val="single"/>
+        </w:rPr>
+        <w:t>:</w:t>
+      </w:r>
+      <w:r>
+        <w:t xml:space="preserve"> </w:t>
+      </w:r>
+      <w:r>
+        <w:rPr>
+          <w:b/>
+          <w:bCs/>
+          <w:color w:val="FF0000"/>
+        </w:rPr>
+        <w:t>A</w:t>
+      </w:r>
+      <w:r>
+        <w:rPr>
+          <w:b/>
+          <w:bCs/>
+          <w:color w:val="FF0000"/>
+        </w:rPr>
+        <w:t>LL</w:t>
+      </w:r>
+      <w:r>
+        <w:rPr>
+          <w:b/>
+          <w:bCs/>
+          <w:color w:val="FF0000"/>
+        </w:rPr>
+        <w:t xml:space="preserve"> </w:t>
+      </w:r>
+      <w:r>
+        <w:rPr>
+          <w:b/>
+          <w:bCs/>
+          <w:color w:val="FF0000"/>
+        </w:rPr>
+        <w:t xml:space="preserve">SLOW </w:t>
+      </w:r>
+      <w:proofErr w:type="gramStart"/>
+      <w:r>
+        <w:rPr>
+          <w:b/>
+          <w:bCs/>
+          <w:color w:val="FF0000"/>
+        </w:rPr>
+        <w:t>GENOCIDE</w:t>
+      </w:r>
+      <w:r>
+        <w:rPr>
+          <w:b/>
+          <w:bCs/>
+        </w:rPr>
+        <w:t>;</w:t>
+      </w:r>
+      <w:proofErr w:type="gramEnd"/>
+    </w:p>
+    <w:p>
+      <w:pPr>
+        <w:ind w:left="720" w:hanging="360"/>
+        <w:jc w:val="both"/>
+        <w:rPr>
+          <w:b/>
+          <w:bCs/>
+        </w:rPr>
+      </w:pPr>
+      <w:r>
         <w:lastRenderedPageBreak/>
         <w:tab/>
       </w:r>
@@ -13593,7 +15331,15 @@
           <w:bCs/>
           <w:color w:val="FF0000"/>
         </w:rPr>
-        <w:t xml:space="preserve">PRE-RENDERED </w:t>
+        <w:t>SMALL CASUALTY EVENT</w:t>
+      </w:r>
+      <w:r>
+        <w:rPr>
+          <w:b/>
+          <w:bCs/>
+          <w:color w:val="FF0000"/>
+        </w:rPr>
+        <w:t xml:space="preserve"> </w:t>
       </w:r>
       <w:proofErr w:type="gramStart"/>
       <w:r>
@@ -13670,7 +15416,7 @@
           <w:bCs/>
           <w:color w:val="FF0000"/>
         </w:rPr>
-        <w:t xml:space="preserve">PROSECUTION </w:t>
+        <w:t xml:space="preserve">SOFTWARE CAUSED OR INVOKED </w:t>
       </w:r>
       <w:proofErr w:type="gramStart"/>
       <w:r>
@@ -13747,7 +15493,7 @@
           <w:bCs/>
           <w:color w:val="FF0000"/>
         </w:rPr>
-        <w:t xml:space="preserve">PROTECTIVE </w:t>
+        <w:t xml:space="preserve">SUICIDAL </w:t>
       </w:r>
       <w:proofErr w:type="gramStart"/>
       <w:r>
@@ -13824,23 +15570,31 @@
           <w:bCs/>
           <w:color w:val="FF0000"/>
         </w:rPr>
-        <w:t>PRO</w:t>
-      </w:r>
-      <w:r>
-        <w:rPr>
-          <w:b/>
-          <w:bCs/>
-          <w:color w:val="FF0000"/>
-        </w:rPr>
-        <w:t>XY</w:t>
-      </w:r>
-      <w:r>
-        <w:rPr>
-          <w:b/>
-          <w:bCs/>
-          <w:color w:val="FF0000"/>
-        </w:rPr>
-        <w:t xml:space="preserve"> </w:t>
+        <w:t xml:space="preserve">SUICIDAL </w:t>
+      </w:r>
+      <w:r>
+        <w:rPr>
+          <w:b/>
+          <w:bCs/>
+          <w:color w:val="FF0000"/>
+        </w:rPr>
+        <w:t xml:space="preserve">DEFENSIVE </w:t>
+      </w:r>
+      <w:r>
+        <w:rPr>
+          <w:b/>
+          <w:bCs/>
+          <w:color w:val="FF0000"/>
+        </w:rPr>
+        <w:t>GENOCID</w:t>
+      </w:r>
+      <w:r>
+        <w:rPr>
+          <w:b/>
+          <w:bCs/>
+          <w:color w:val="FF0000"/>
+        </w:rPr>
+        <w:t xml:space="preserve">E, THEN </w:t>
       </w:r>
       <w:proofErr w:type="gramStart"/>
       <w:r>
@@ -13849,7 +15603,7 @@
           <w:bCs/>
           <w:color w:val="FF0000"/>
         </w:rPr>
-        <w:t>GENOCIDE</w:t>
+        <w:t>ASSASSINATION</w:t>
       </w:r>
       <w:r>
         <w:rPr>
@@ -13917,7 +15671,31 @@
           <w:bCs/>
           <w:color w:val="FF0000"/>
         </w:rPr>
-        <w:t xml:space="preserve">PSYCHOLOGICAL </w:t>
+        <w:t xml:space="preserve">SUICIDAL </w:t>
+      </w:r>
+      <w:r>
+        <w:rPr>
+          <w:b/>
+          <w:bCs/>
+          <w:color w:val="FF0000"/>
+        </w:rPr>
+        <w:t xml:space="preserve">DEFENSIVE </w:t>
+      </w:r>
+      <w:r>
+        <w:rPr>
+          <w:b/>
+          <w:bCs/>
+          <w:color w:val="FF0000"/>
+        </w:rPr>
+        <w:t>GENOCID</w:t>
+      </w:r>
+      <w:r>
+        <w:rPr>
+          <w:b/>
+          <w:bCs/>
+          <w:color w:val="FF0000"/>
+        </w:rPr>
+        <w:t xml:space="preserve">E, THEN </w:t>
       </w:r>
       <w:proofErr w:type="gramStart"/>
       <w:r>
@@ -13926,7 +15704,7 @@
           <w:bCs/>
           <w:color w:val="FF0000"/>
         </w:rPr>
-        <w:t>GENOCIDE</w:t>
+        <w:t>MURDER</w:t>
       </w:r>
       <w:r>
         <w:rPr>
@@ -13947,1351 +15725,6 @@
         </w:rPr>
       </w:pPr>
       <w:r>
-        <w:tab/>
-      </w:r>
-      <w:r>
-        <w:rPr>
-          <w:u w:val="single"/>
-        </w:rPr>
-        <w:t>GENOCIDE PREVENTION SECURITY SYSTEM</w:t>
-      </w:r>
-      <w:r>
-        <w:rPr>
-          <w:u w:val="single"/>
-        </w:rPr>
-        <w:t>:</w:t>
-      </w:r>
-      <w:r>
-        <w:t xml:space="preserve"> </w:t>
-      </w:r>
-      <w:r>
-        <w:rPr>
-          <w:b/>
-          <w:bCs/>
-          <w:color w:val="FF0000"/>
-        </w:rPr>
-        <w:t>A</w:t>
-      </w:r>
-      <w:r>
-        <w:rPr>
-          <w:b/>
-          <w:bCs/>
-          <w:color w:val="FF0000"/>
-        </w:rPr>
-        <w:t>LL</w:t>
-      </w:r>
-      <w:r>
-        <w:rPr>
-          <w:b/>
-          <w:bCs/>
-          <w:color w:val="FF0000"/>
-        </w:rPr>
-        <w:t xml:space="preserve"> </w:t>
-      </w:r>
-      <w:r>
-        <w:rPr>
-          <w:b/>
-          <w:bCs/>
-          <w:color w:val="FF0000"/>
-        </w:rPr>
-        <w:t xml:space="preserve">RADIO FREQUENCY </w:t>
-      </w:r>
-      <w:proofErr w:type="gramStart"/>
-      <w:r>
-        <w:rPr>
-          <w:b/>
-          <w:bCs/>
-          <w:color w:val="FF0000"/>
-        </w:rPr>
-        <w:t>GENOCIDE</w:t>
-      </w:r>
-      <w:r>
-        <w:rPr>
-          <w:b/>
-          <w:bCs/>
-        </w:rPr>
-        <w:t>;</w:t>
-      </w:r>
-      <w:proofErr w:type="gramEnd"/>
-    </w:p>
-    <w:p>
-      <w:pPr>
-        <w:ind w:left="720" w:hanging="360"/>
-        <w:jc w:val="both"/>
-        <w:rPr>
-          <w:b/>
-          <w:bCs/>
-        </w:rPr>
-      </w:pPr>
-      <w:r>
-        <w:tab/>
-      </w:r>
-      <w:r>
-        <w:rPr>
-          <w:u w:val="single"/>
-        </w:rPr>
-        <w:t>GENOCIDE PREVENTION SECURITY SYSTEM</w:t>
-      </w:r>
-      <w:r>
-        <w:rPr>
-          <w:u w:val="single"/>
-        </w:rPr>
-        <w:t>:</w:t>
-      </w:r>
-      <w:r>
-        <w:t xml:space="preserve"> </w:t>
-      </w:r>
-      <w:r>
-        <w:rPr>
-          <w:b/>
-          <w:bCs/>
-          <w:color w:val="FF0000"/>
-        </w:rPr>
-        <w:t>A</w:t>
-      </w:r>
-      <w:r>
-        <w:rPr>
-          <w:b/>
-          <w:bCs/>
-          <w:color w:val="FF0000"/>
-        </w:rPr>
-        <w:t>LL</w:t>
-      </w:r>
-      <w:r>
-        <w:rPr>
-          <w:b/>
-          <w:bCs/>
-          <w:color w:val="FF0000"/>
-        </w:rPr>
-        <w:t xml:space="preserve"> </w:t>
-      </w:r>
-      <w:r>
-        <w:rPr>
-          <w:b/>
-          <w:bCs/>
-          <w:color w:val="FF0000"/>
-        </w:rPr>
-        <w:t>REGIONAL</w:t>
-      </w:r>
-      <w:r>
-        <w:rPr>
-          <w:b/>
-          <w:bCs/>
-          <w:color w:val="FF0000"/>
-        </w:rPr>
-        <w:t xml:space="preserve"> </w:t>
-      </w:r>
-      <w:proofErr w:type="gramStart"/>
-      <w:r>
-        <w:rPr>
-          <w:b/>
-          <w:bCs/>
-          <w:color w:val="FF0000"/>
-        </w:rPr>
-        <w:t>GENOCIDE</w:t>
-      </w:r>
-      <w:r>
-        <w:rPr>
-          <w:b/>
-          <w:bCs/>
-        </w:rPr>
-        <w:t>;</w:t>
-      </w:r>
-      <w:proofErr w:type="gramEnd"/>
-    </w:p>
-    <w:p>
-      <w:pPr>
-        <w:ind w:left="720" w:hanging="360"/>
-        <w:jc w:val="both"/>
-        <w:rPr>
-          <w:b/>
-          <w:bCs/>
-        </w:rPr>
-      </w:pPr>
-      <w:r>
-        <w:tab/>
-      </w:r>
-      <w:r>
-        <w:rPr>
-          <w:u w:val="single"/>
-        </w:rPr>
-        <w:t>GENOCIDE PREVENTION SECURITY SYSTEM</w:t>
-      </w:r>
-      <w:r>
-        <w:rPr>
-          <w:u w:val="single"/>
-        </w:rPr>
-        <w:t>:</w:t>
-      </w:r>
-      <w:r>
-        <w:t xml:space="preserve"> </w:t>
-      </w:r>
-      <w:r>
-        <w:rPr>
-          <w:b/>
-          <w:bCs/>
-          <w:color w:val="FF0000"/>
-        </w:rPr>
-        <w:t>A</w:t>
-      </w:r>
-      <w:r>
-        <w:rPr>
-          <w:b/>
-          <w:bCs/>
-          <w:color w:val="FF0000"/>
-        </w:rPr>
-        <w:t>LL</w:t>
-      </w:r>
-      <w:r>
-        <w:rPr>
-          <w:b/>
-          <w:bCs/>
-          <w:color w:val="FF0000"/>
-        </w:rPr>
-        <w:t xml:space="preserve"> </w:t>
-      </w:r>
-      <w:r>
-        <w:rPr>
-          <w:b/>
-          <w:bCs/>
-          <w:color w:val="FF0000"/>
-        </w:rPr>
-        <w:t xml:space="preserve">RELATIONAL </w:t>
-      </w:r>
-      <w:proofErr w:type="gramStart"/>
-      <w:r>
-        <w:rPr>
-          <w:b/>
-          <w:bCs/>
-          <w:color w:val="FF0000"/>
-        </w:rPr>
-        <w:t>GENOCIDE</w:t>
-      </w:r>
-      <w:r>
-        <w:rPr>
-          <w:b/>
-          <w:bCs/>
-        </w:rPr>
-        <w:t>;</w:t>
-      </w:r>
-      <w:proofErr w:type="gramEnd"/>
-    </w:p>
-    <w:p>
-      <w:pPr>
-        <w:ind w:left="720" w:hanging="360"/>
-        <w:jc w:val="both"/>
-        <w:rPr>
-          <w:b/>
-          <w:bCs/>
-        </w:rPr>
-      </w:pPr>
-      <w:r>
-        <w:tab/>
-      </w:r>
-      <w:r>
-        <w:rPr>
-          <w:u w:val="single"/>
-        </w:rPr>
-        <w:t>GENOCIDE PREVENTION SECURITY SYSTEM</w:t>
-      </w:r>
-      <w:r>
-        <w:rPr>
-          <w:u w:val="single"/>
-        </w:rPr>
-        <w:t>:</w:t>
-      </w:r>
-      <w:r>
-        <w:t xml:space="preserve"> </w:t>
-      </w:r>
-      <w:r>
-        <w:rPr>
-          <w:b/>
-          <w:bCs/>
-          <w:color w:val="FF0000"/>
-        </w:rPr>
-        <w:t>A</w:t>
-      </w:r>
-      <w:r>
-        <w:rPr>
-          <w:b/>
-          <w:bCs/>
-          <w:color w:val="FF0000"/>
-        </w:rPr>
-        <w:t>LL</w:t>
-      </w:r>
-      <w:r>
-        <w:rPr>
-          <w:b/>
-          <w:bCs/>
-          <w:color w:val="FF0000"/>
-        </w:rPr>
-        <w:t xml:space="preserve"> </w:t>
-      </w:r>
-      <w:r>
-        <w:rPr>
-          <w:b/>
-          <w:bCs/>
-          <w:color w:val="FF0000"/>
-        </w:rPr>
-        <w:t>RE</w:t>
-      </w:r>
-      <w:r>
-        <w:rPr>
-          <w:b/>
-          <w:bCs/>
-          <w:color w:val="FF0000"/>
-        </w:rPr>
-        <w:t>MOTE</w:t>
-      </w:r>
-      <w:r>
-        <w:rPr>
-          <w:b/>
-          <w:bCs/>
-          <w:color w:val="FF0000"/>
-        </w:rPr>
-        <w:t xml:space="preserve"> </w:t>
-      </w:r>
-      <w:proofErr w:type="gramStart"/>
-      <w:r>
-        <w:rPr>
-          <w:b/>
-          <w:bCs/>
-          <w:color w:val="FF0000"/>
-        </w:rPr>
-        <w:t>GENOCIDE</w:t>
-      </w:r>
-      <w:r>
-        <w:rPr>
-          <w:b/>
-          <w:bCs/>
-        </w:rPr>
-        <w:t>;</w:t>
-      </w:r>
-      <w:proofErr w:type="gramEnd"/>
-    </w:p>
-    <w:p>
-      <w:pPr>
-        <w:ind w:left="720" w:hanging="360"/>
-        <w:jc w:val="both"/>
-        <w:rPr>
-          <w:b/>
-          <w:bCs/>
-        </w:rPr>
-      </w:pPr>
-      <w:r>
-        <w:tab/>
-      </w:r>
-      <w:r>
-        <w:rPr>
-          <w:u w:val="single"/>
-        </w:rPr>
-        <w:t>GENOCIDE PREVENTION SECURITY SYSTEM</w:t>
-      </w:r>
-      <w:r>
-        <w:rPr>
-          <w:u w:val="single"/>
-        </w:rPr>
-        <w:t>:</w:t>
-      </w:r>
-      <w:r>
-        <w:t xml:space="preserve"> </w:t>
-      </w:r>
-      <w:r>
-        <w:rPr>
-          <w:b/>
-          <w:bCs/>
-          <w:color w:val="FF0000"/>
-        </w:rPr>
-        <w:t>A</w:t>
-      </w:r>
-      <w:r>
-        <w:rPr>
-          <w:b/>
-          <w:bCs/>
-          <w:color w:val="FF0000"/>
-        </w:rPr>
-        <w:t>LL</w:t>
-      </w:r>
-      <w:r>
-        <w:rPr>
-          <w:b/>
-          <w:bCs/>
-          <w:color w:val="FF0000"/>
-        </w:rPr>
-        <w:t xml:space="preserve"> </w:t>
-      </w:r>
-      <w:r>
-        <w:rPr>
-          <w:b/>
-          <w:bCs/>
-          <w:color w:val="FF0000"/>
-        </w:rPr>
-        <w:t>RE</w:t>
-      </w:r>
-      <w:r>
-        <w:rPr>
-          <w:b/>
-          <w:bCs/>
-          <w:color w:val="FF0000"/>
-        </w:rPr>
-        <w:t>MOTELY COMMITTED</w:t>
-      </w:r>
-      <w:r>
-        <w:rPr>
-          <w:b/>
-          <w:bCs/>
-          <w:color w:val="FF0000"/>
-        </w:rPr>
-        <w:t xml:space="preserve"> </w:t>
-      </w:r>
-      <w:proofErr w:type="gramStart"/>
-      <w:r>
-        <w:rPr>
-          <w:b/>
-          <w:bCs/>
-          <w:color w:val="FF0000"/>
-        </w:rPr>
-        <w:t>GENOCIDE</w:t>
-      </w:r>
-      <w:r>
-        <w:rPr>
-          <w:b/>
-          <w:bCs/>
-        </w:rPr>
-        <w:t>;</w:t>
-      </w:r>
-      <w:proofErr w:type="gramEnd"/>
-    </w:p>
-    <w:p>
-      <w:pPr>
-        <w:ind w:left="720" w:hanging="360"/>
-        <w:jc w:val="both"/>
-        <w:rPr>
-          <w:b/>
-          <w:bCs/>
-        </w:rPr>
-      </w:pPr>
-      <w:r>
-        <w:tab/>
-      </w:r>
-      <w:r>
-        <w:rPr>
-          <w:u w:val="single"/>
-        </w:rPr>
-        <w:t>GENOCIDE PREVENTION SECURITY SYSTEM</w:t>
-      </w:r>
-      <w:r>
-        <w:rPr>
-          <w:u w:val="single"/>
-        </w:rPr>
-        <w:t>:</w:t>
-      </w:r>
-      <w:r>
-        <w:t xml:space="preserve"> </w:t>
-      </w:r>
-      <w:r>
-        <w:rPr>
-          <w:b/>
-          <w:bCs/>
-          <w:color w:val="FF0000"/>
-        </w:rPr>
-        <w:t>A</w:t>
-      </w:r>
-      <w:r>
-        <w:rPr>
-          <w:b/>
-          <w:bCs/>
-          <w:color w:val="FF0000"/>
-        </w:rPr>
-        <w:t>LL</w:t>
-      </w:r>
-      <w:r>
-        <w:rPr>
-          <w:b/>
-          <w:bCs/>
-          <w:color w:val="FF0000"/>
-        </w:rPr>
-        <w:t xml:space="preserve"> </w:t>
-      </w:r>
-      <w:r>
-        <w:rPr>
-          <w:b/>
-          <w:bCs/>
-          <w:color w:val="FF0000"/>
-        </w:rPr>
-        <w:t xml:space="preserve">RETALITORY </w:t>
-      </w:r>
-      <w:proofErr w:type="gramStart"/>
-      <w:r>
-        <w:rPr>
-          <w:b/>
-          <w:bCs/>
-          <w:color w:val="FF0000"/>
-        </w:rPr>
-        <w:t>GENOCIDE</w:t>
-      </w:r>
-      <w:r>
-        <w:rPr>
-          <w:b/>
-          <w:bCs/>
-        </w:rPr>
-        <w:t>;</w:t>
-      </w:r>
-      <w:proofErr w:type="gramEnd"/>
-    </w:p>
-    <w:p>
-      <w:pPr>
-        <w:ind w:left="720" w:hanging="360"/>
-        <w:jc w:val="both"/>
-        <w:rPr>
-          <w:b/>
-          <w:bCs/>
-        </w:rPr>
-      </w:pPr>
-      <w:r>
-        <w:tab/>
-      </w:r>
-      <w:r>
-        <w:rPr>
-          <w:u w:val="single"/>
-        </w:rPr>
-        <w:t>GENOCIDE PREVENTION SECURITY SYSTEM</w:t>
-      </w:r>
-      <w:r>
-        <w:rPr>
-          <w:u w:val="single"/>
-        </w:rPr>
-        <w:t>:</w:t>
-      </w:r>
-      <w:r>
-        <w:t xml:space="preserve"> </w:t>
-      </w:r>
-      <w:r>
-        <w:rPr>
-          <w:b/>
-          <w:bCs/>
-          <w:color w:val="FF0000"/>
-        </w:rPr>
-        <w:t>A</w:t>
-      </w:r>
-      <w:r>
-        <w:rPr>
-          <w:b/>
-          <w:bCs/>
-          <w:color w:val="FF0000"/>
-        </w:rPr>
-        <w:t>LL</w:t>
-      </w:r>
-      <w:r>
-        <w:rPr>
-          <w:b/>
-          <w:bCs/>
-          <w:color w:val="FF0000"/>
-        </w:rPr>
-        <w:t xml:space="preserve"> </w:t>
-      </w:r>
-      <w:r>
-        <w:rPr>
-          <w:b/>
-          <w:bCs/>
-          <w:color w:val="FF0000"/>
-        </w:rPr>
-        <w:t xml:space="preserve">REVERSE </w:t>
-      </w:r>
-      <w:proofErr w:type="gramStart"/>
-      <w:r>
-        <w:rPr>
-          <w:b/>
-          <w:bCs/>
-          <w:color w:val="FF0000"/>
-        </w:rPr>
-        <w:t>GENOCIDE</w:t>
-      </w:r>
-      <w:r>
-        <w:rPr>
-          <w:b/>
-          <w:bCs/>
-        </w:rPr>
-        <w:t>;</w:t>
-      </w:r>
-      <w:proofErr w:type="gramEnd"/>
-    </w:p>
-    <w:p>
-      <w:pPr>
-        <w:ind w:left="720" w:hanging="360"/>
-        <w:jc w:val="both"/>
-        <w:rPr>
-          <w:b/>
-          <w:bCs/>
-        </w:rPr>
-      </w:pPr>
-      <w:r>
-        <w:tab/>
-      </w:r>
-      <w:r>
-        <w:rPr>
-          <w:u w:val="single"/>
-        </w:rPr>
-        <w:t>GENOCIDE PREVENTION SECURITY SYSTEM</w:t>
-      </w:r>
-      <w:r>
-        <w:rPr>
-          <w:u w:val="single"/>
-        </w:rPr>
-        <w:t>:</w:t>
-      </w:r>
-      <w:r>
-        <w:t xml:space="preserve"> </w:t>
-      </w:r>
-      <w:r>
-        <w:rPr>
-          <w:b/>
-          <w:bCs/>
-          <w:color w:val="FF0000"/>
-        </w:rPr>
-        <w:t>A</w:t>
-      </w:r>
-      <w:r>
-        <w:rPr>
-          <w:b/>
-          <w:bCs/>
-          <w:color w:val="FF0000"/>
-        </w:rPr>
-        <w:t>LL</w:t>
-      </w:r>
-      <w:r>
-        <w:rPr>
-          <w:b/>
-          <w:bCs/>
-          <w:color w:val="FF0000"/>
-        </w:rPr>
-        <w:t xml:space="preserve"> </w:t>
-      </w:r>
-      <w:r>
-        <w:rPr>
-          <w:b/>
-          <w:bCs/>
-          <w:color w:val="FF0000"/>
-        </w:rPr>
-        <w:t xml:space="preserve">SELF </w:t>
-      </w:r>
-      <w:proofErr w:type="gramStart"/>
-      <w:r>
-        <w:rPr>
-          <w:b/>
-          <w:bCs/>
-          <w:color w:val="FF0000"/>
-        </w:rPr>
-        <w:t>GENOCIDE</w:t>
-      </w:r>
-      <w:r>
-        <w:rPr>
-          <w:b/>
-          <w:bCs/>
-        </w:rPr>
-        <w:t>;</w:t>
-      </w:r>
-      <w:proofErr w:type="gramEnd"/>
-    </w:p>
-    <w:p>
-      <w:pPr>
-        <w:ind w:left="720" w:hanging="360"/>
-        <w:jc w:val="both"/>
-        <w:rPr>
-          <w:b/>
-          <w:bCs/>
-        </w:rPr>
-      </w:pPr>
-      <w:r>
-        <w:tab/>
-      </w:r>
-      <w:r>
-        <w:rPr>
-          <w:u w:val="single"/>
-        </w:rPr>
-        <w:t>GENOCIDE PREVENTION SECURITY SYSTEM</w:t>
-      </w:r>
-      <w:r>
-        <w:rPr>
-          <w:u w:val="single"/>
-        </w:rPr>
-        <w:t>:</w:t>
-      </w:r>
-      <w:r>
-        <w:t xml:space="preserve"> </w:t>
-      </w:r>
-      <w:r>
-        <w:rPr>
-          <w:b/>
-          <w:bCs/>
-          <w:color w:val="FF0000"/>
-        </w:rPr>
-        <w:t>A</w:t>
-      </w:r>
-      <w:r>
-        <w:rPr>
-          <w:b/>
-          <w:bCs/>
-          <w:color w:val="FF0000"/>
-        </w:rPr>
-        <w:t>LL</w:t>
-      </w:r>
-      <w:r>
-        <w:rPr>
-          <w:b/>
-          <w:bCs/>
-          <w:color w:val="FF0000"/>
-        </w:rPr>
-        <w:t xml:space="preserve"> </w:t>
-      </w:r>
-      <w:r>
-        <w:rPr>
-          <w:b/>
-          <w:bCs/>
-          <w:color w:val="FF0000"/>
-        </w:rPr>
-        <w:t>SELF-INFLICTED</w:t>
-      </w:r>
-      <w:r>
-        <w:rPr>
-          <w:b/>
-          <w:bCs/>
-          <w:color w:val="FF0000"/>
-        </w:rPr>
-        <w:t xml:space="preserve"> </w:t>
-      </w:r>
-      <w:proofErr w:type="gramStart"/>
-      <w:r>
-        <w:rPr>
-          <w:b/>
-          <w:bCs/>
-          <w:color w:val="FF0000"/>
-        </w:rPr>
-        <w:t>GENOCIDE</w:t>
-      </w:r>
-      <w:r>
-        <w:rPr>
-          <w:b/>
-          <w:bCs/>
-        </w:rPr>
-        <w:t>;</w:t>
-      </w:r>
-      <w:proofErr w:type="gramEnd"/>
-    </w:p>
-    <w:p>
-      <w:pPr>
-        <w:ind w:left="720" w:hanging="360"/>
-        <w:jc w:val="both"/>
-        <w:rPr>
-          <w:b/>
-          <w:bCs/>
-        </w:rPr>
-      </w:pPr>
-      <w:r>
-        <w:tab/>
-      </w:r>
-      <w:r>
-        <w:rPr>
-          <w:u w:val="single"/>
-        </w:rPr>
-        <w:t>GENOCIDE PREVENTION SECURITY SYSTEM</w:t>
-      </w:r>
-      <w:r>
-        <w:rPr>
-          <w:u w:val="single"/>
-        </w:rPr>
-        <w:t>:</w:t>
-      </w:r>
-      <w:r>
-        <w:t xml:space="preserve"> </w:t>
-      </w:r>
-      <w:r>
-        <w:rPr>
-          <w:b/>
-          <w:bCs/>
-          <w:color w:val="FF0000"/>
-        </w:rPr>
-        <w:t>A</w:t>
-      </w:r>
-      <w:r>
-        <w:rPr>
-          <w:b/>
-          <w:bCs/>
-          <w:color w:val="FF0000"/>
-        </w:rPr>
-        <w:t>LL</w:t>
-      </w:r>
-      <w:r>
-        <w:rPr>
-          <w:b/>
-          <w:bCs/>
-          <w:color w:val="FF0000"/>
-        </w:rPr>
-        <w:t xml:space="preserve"> </w:t>
-      </w:r>
-      <w:r>
-        <w:rPr>
-          <w:b/>
-          <w:bCs/>
-          <w:color w:val="FF0000"/>
-        </w:rPr>
-        <w:t>SELF-INFLICTED INTENTIONAL</w:t>
-      </w:r>
-      <w:r>
-        <w:rPr>
-          <w:b/>
-          <w:bCs/>
-          <w:color w:val="FF0000"/>
-        </w:rPr>
-        <w:t xml:space="preserve"> </w:t>
-      </w:r>
-      <w:proofErr w:type="gramStart"/>
-      <w:r>
-        <w:rPr>
-          <w:b/>
-          <w:bCs/>
-          <w:color w:val="FF0000"/>
-        </w:rPr>
-        <w:t>GENOCIDE</w:t>
-      </w:r>
-      <w:r>
-        <w:rPr>
-          <w:b/>
-          <w:bCs/>
-        </w:rPr>
-        <w:t>;</w:t>
-      </w:r>
-      <w:proofErr w:type="gramEnd"/>
-    </w:p>
-    <w:p>
-      <w:pPr>
-        <w:ind w:left="720" w:hanging="360"/>
-        <w:jc w:val="both"/>
-        <w:rPr>
-          <w:b/>
-          <w:bCs/>
-        </w:rPr>
-      </w:pPr>
-      <w:r>
-        <w:tab/>
-      </w:r>
-      <w:r>
-        <w:rPr>
-          <w:u w:val="single"/>
-        </w:rPr>
-        <w:t>GENOCIDE PREVENTION SECURITY SYSTEM</w:t>
-      </w:r>
-      <w:r>
-        <w:rPr>
-          <w:u w:val="single"/>
-        </w:rPr>
-        <w:t>:</w:t>
-      </w:r>
-      <w:r>
-        <w:t xml:space="preserve"> </w:t>
-      </w:r>
-      <w:r>
-        <w:rPr>
-          <w:b/>
-          <w:bCs/>
-          <w:color w:val="FF0000"/>
-        </w:rPr>
-        <w:t>A</w:t>
-      </w:r>
-      <w:r>
-        <w:rPr>
-          <w:b/>
-          <w:bCs/>
-          <w:color w:val="FF0000"/>
-        </w:rPr>
-        <w:t>LL</w:t>
-      </w:r>
-      <w:r>
-        <w:rPr>
-          <w:b/>
-          <w:bCs/>
-          <w:color w:val="FF0000"/>
-        </w:rPr>
-        <w:t xml:space="preserve"> </w:t>
-      </w:r>
-      <w:r>
-        <w:rPr>
-          <w:b/>
-          <w:bCs/>
-          <w:color w:val="FF0000"/>
-        </w:rPr>
-        <w:t xml:space="preserve">SLOW </w:t>
-      </w:r>
-      <w:proofErr w:type="gramStart"/>
-      <w:r>
-        <w:rPr>
-          <w:b/>
-          <w:bCs/>
-          <w:color w:val="FF0000"/>
-        </w:rPr>
-        <w:t>GENOCIDE</w:t>
-      </w:r>
-      <w:r>
-        <w:rPr>
-          <w:b/>
-          <w:bCs/>
-        </w:rPr>
-        <w:t>;</w:t>
-      </w:r>
-      <w:proofErr w:type="gramEnd"/>
-    </w:p>
-    <w:p>
-      <w:pPr>
-        <w:ind w:left="720" w:hanging="360"/>
-        <w:jc w:val="both"/>
-        <w:rPr>
-          <w:b/>
-          <w:bCs/>
-        </w:rPr>
-      </w:pPr>
-      <w:r>
-        <w:tab/>
-      </w:r>
-      <w:r>
-        <w:rPr>
-          <w:u w:val="single"/>
-        </w:rPr>
-        <w:t>GENOCIDE PREVENTION SECURITY SYSTEM</w:t>
-      </w:r>
-      <w:r>
-        <w:rPr>
-          <w:u w:val="single"/>
-        </w:rPr>
-        <w:t>:</w:t>
-      </w:r>
-      <w:r>
-        <w:t xml:space="preserve"> </w:t>
-      </w:r>
-      <w:r>
-        <w:rPr>
-          <w:b/>
-          <w:bCs/>
-          <w:color w:val="FF0000"/>
-        </w:rPr>
-        <w:t>A</w:t>
-      </w:r>
-      <w:r>
-        <w:rPr>
-          <w:b/>
-          <w:bCs/>
-          <w:color w:val="FF0000"/>
-        </w:rPr>
-        <w:t>LL</w:t>
-      </w:r>
-      <w:r>
-        <w:rPr>
-          <w:b/>
-          <w:bCs/>
-          <w:color w:val="FF0000"/>
-        </w:rPr>
-        <w:t xml:space="preserve"> </w:t>
-      </w:r>
-      <w:r>
-        <w:rPr>
-          <w:b/>
-          <w:bCs/>
-          <w:color w:val="FF0000"/>
-        </w:rPr>
-        <w:t>SMALL CASUALTY EVENT</w:t>
-      </w:r>
-      <w:r>
-        <w:rPr>
-          <w:b/>
-          <w:bCs/>
-          <w:color w:val="FF0000"/>
-        </w:rPr>
-        <w:t xml:space="preserve"> </w:t>
-      </w:r>
-      <w:proofErr w:type="gramStart"/>
-      <w:r>
-        <w:rPr>
-          <w:b/>
-          <w:bCs/>
-          <w:color w:val="FF0000"/>
-        </w:rPr>
-        <w:t>GENOCIDE</w:t>
-      </w:r>
-      <w:r>
-        <w:rPr>
-          <w:b/>
-          <w:bCs/>
-        </w:rPr>
-        <w:t>;</w:t>
-      </w:r>
-      <w:proofErr w:type="gramEnd"/>
-    </w:p>
-    <w:p>
-      <w:pPr>
-        <w:ind w:left="720" w:hanging="360"/>
-        <w:jc w:val="both"/>
-        <w:rPr>
-          <w:b/>
-          <w:bCs/>
-        </w:rPr>
-      </w:pPr>
-      <w:r>
-        <w:tab/>
-      </w:r>
-      <w:r>
-        <w:rPr>
-          <w:u w:val="single"/>
-        </w:rPr>
-        <w:t>GENOCIDE PREVENTION SECURITY SYSTEM</w:t>
-      </w:r>
-      <w:r>
-        <w:rPr>
-          <w:u w:val="single"/>
-        </w:rPr>
-        <w:t>:</w:t>
-      </w:r>
-      <w:r>
-        <w:t xml:space="preserve"> </w:t>
-      </w:r>
-      <w:r>
-        <w:rPr>
-          <w:b/>
-          <w:bCs/>
-          <w:color w:val="FF0000"/>
-        </w:rPr>
-        <w:t>A</w:t>
-      </w:r>
-      <w:r>
-        <w:rPr>
-          <w:b/>
-          <w:bCs/>
-          <w:color w:val="FF0000"/>
-        </w:rPr>
-        <w:t>LL</w:t>
-      </w:r>
-      <w:r>
-        <w:rPr>
-          <w:b/>
-          <w:bCs/>
-          <w:color w:val="FF0000"/>
-        </w:rPr>
-        <w:t xml:space="preserve"> </w:t>
-      </w:r>
-      <w:r>
-        <w:rPr>
-          <w:b/>
-          <w:bCs/>
-          <w:color w:val="FF0000"/>
-        </w:rPr>
-        <w:t xml:space="preserve">SOFTWARE CAUSED OR INVOKED </w:t>
-      </w:r>
-      <w:proofErr w:type="gramStart"/>
-      <w:r>
-        <w:rPr>
-          <w:b/>
-          <w:bCs/>
-          <w:color w:val="FF0000"/>
-        </w:rPr>
-        <w:t>GENOCIDE</w:t>
-      </w:r>
-      <w:r>
-        <w:rPr>
-          <w:b/>
-          <w:bCs/>
-        </w:rPr>
-        <w:t>;</w:t>
-      </w:r>
-      <w:proofErr w:type="gramEnd"/>
-    </w:p>
-    <w:p>
-      <w:pPr>
-        <w:ind w:left="720" w:hanging="360"/>
-        <w:jc w:val="both"/>
-        <w:rPr>
-          <w:b/>
-          <w:bCs/>
-        </w:rPr>
-      </w:pPr>
-      <w:r>
-        <w:tab/>
-      </w:r>
-      <w:r>
-        <w:rPr>
-          <w:u w:val="single"/>
-        </w:rPr>
-        <w:t>GENOCIDE PREVENTION SECURITY SYSTEM</w:t>
-      </w:r>
-      <w:r>
-        <w:rPr>
-          <w:u w:val="single"/>
-        </w:rPr>
-        <w:t>:</w:t>
-      </w:r>
-      <w:r>
-        <w:t xml:space="preserve"> </w:t>
-      </w:r>
-      <w:r>
-        <w:rPr>
-          <w:b/>
-          <w:bCs/>
-          <w:color w:val="FF0000"/>
-        </w:rPr>
-        <w:t>A</w:t>
-      </w:r>
-      <w:r>
-        <w:rPr>
-          <w:b/>
-          <w:bCs/>
-          <w:color w:val="FF0000"/>
-        </w:rPr>
-        <w:t>LL</w:t>
-      </w:r>
-      <w:r>
-        <w:rPr>
-          <w:b/>
-          <w:bCs/>
-          <w:color w:val="FF0000"/>
-        </w:rPr>
-        <w:t xml:space="preserve"> </w:t>
-      </w:r>
-      <w:r>
-        <w:rPr>
-          <w:b/>
-          <w:bCs/>
-          <w:color w:val="FF0000"/>
-        </w:rPr>
-        <w:t xml:space="preserve">SUICIDAL </w:t>
-      </w:r>
-      <w:proofErr w:type="gramStart"/>
-      <w:r>
-        <w:rPr>
-          <w:b/>
-          <w:bCs/>
-          <w:color w:val="FF0000"/>
-        </w:rPr>
-        <w:t>GENOCIDE</w:t>
-      </w:r>
-      <w:r>
-        <w:rPr>
-          <w:b/>
-          <w:bCs/>
-        </w:rPr>
-        <w:t>;</w:t>
-      </w:r>
-      <w:proofErr w:type="gramEnd"/>
-    </w:p>
-    <w:p>
-      <w:pPr>
-        <w:ind w:left="720" w:hanging="360"/>
-        <w:jc w:val="both"/>
-        <w:rPr>
-          <w:b/>
-          <w:bCs/>
-        </w:rPr>
-      </w:pPr>
-      <w:r>
-        <w:tab/>
-      </w:r>
-      <w:r>
-        <w:rPr>
-          <w:u w:val="single"/>
-        </w:rPr>
-        <w:t>GENOCIDE PREVENTION SECURITY SYSTEM</w:t>
-      </w:r>
-      <w:r>
-        <w:rPr>
-          <w:u w:val="single"/>
-        </w:rPr>
-        <w:t>:</w:t>
-      </w:r>
-      <w:r>
-        <w:t xml:space="preserve"> </w:t>
-      </w:r>
-      <w:r>
-        <w:rPr>
-          <w:b/>
-          <w:bCs/>
-          <w:color w:val="FF0000"/>
-        </w:rPr>
-        <w:t>A</w:t>
-      </w:r>
-      <w:r>
-        <w:rPr>
-          <w:b/>
-          <w:bCs/>
-          <w:color w:val="FF0000"/>
-        </w:rPr>
-        <w:t>LL</w:t>
-      </w:r>
-      <w:r>
-        <w:rPr>
-          <w:b/>
-          <w:bCs/>
-          <w:color w:val="FF0000"/>
-        </w:rPr>
-        <w:t xml:space="preserve"> </w:t>
-      </w:r>
-      <w:r>
-        <w:rPr>
-          <w:b/>
-          <w:bCs/>
-          <w:color w:val="FF0000"/>
-        </w:rPr>
-        <w:t xml:space="preserve">SUICIDAL </w:t>
-      </w:r>
-      <w:r>
-        <w:rPr>
-          <w:b/>
-          <w:bCs/>
-          <w:color w:val="FF0000"/>
-        </w:rPr>
-        <w:t xml:space="preserve">DEFENSIVE </w:t>
-      </w:r>
-      <w:r>
-        <w:rPr>
-          <w:b/>
-          <w:bCs/>
-          <w:color w:val="FF0000"/>
-        </w:rPr>
-        <w:t>GENOCID</w:t>
-      </w:r>
-      <w:r>
-        <w:rPr>
-          <w:b/>
-          <w:bCs/>
-          <w:color w:val="FF0000"/>
-        </w:rPr>
-        <w:t xml:space="preserve">E, THEN </w:t>
-      </w:r>
-      <w:proofErr w:type="gramStart"/>
-      <w:r>
-        <w:rPr>
-          <w:b/>
-          <w:bCs/>
-          <w:color w:val="FF0000"/>
-        </w:rPr>
-        <w:t>ASSASSINATION</w:t>
-      </w:r>
-      <w:r>
-        <w:rPr>
-          <w:b/>
-          <w:bCs/>
-        </w:rPr>
-        <w:t>;</w:t>
-      </w:r>
-      <w:proofErr w:type="gramEnd"/>
-    </w:p>
-    <w:p>
-      <w:pPr>
-        <w:ind w:left="720" w:hanging="360"/>
-        <w:jc w:val="both"/>
-        <w:rPr>
-          <w:b/>
-          <w:bCs/>
-        </w:rPr>
-      </w:pPr>
-      <w:r>
-        <w:tab/>
-      </w:r>
-      <w:r>
-        <w:rPr>
-          <w:u w:val="single"/>
-        </w:rPr>
-        <w:t>GENOCIDE PREVENTION SECURITY SYSTEM</w:t>
-      </w:r>
-      <w:r>
-        <w:rPr>
-          <w:u w:val="single"/>
-        </w:rPr>
-        <w:t>:</w:t>
-      </w:r>
-      <w:r>
-        <w:t xml:space="preserve"> </w:t>
-      </w:r>
-      <w:r>
-        <w:rPr>
-          <w:b/>
-          <w:bCs/>
-          <w:color w:val="FF0000"/>
-        </w:rPr>
-        <w:t>A</w:t>
-      </w:r>
-      <w:r>
-        <w:rPr>
-          <w:b/>
-          <w:bCs/>
-          <w:color w:val="FF0000"/>
-        </w:rPr>
-        <w:t>LL</w:t>
-      </w:r>
-      <w:r>
-        <w:rPr>
-          <w:b/>
-          <w:bCs/>
-          <w:color w:val="FF0000"/>
-        </w:rPr>
-        <w:t xml:space="preserve"> </w:t>
-      </w:r>
-      <w:r>
-        <w:rPr>
-          <w:b/>
-          <w:bCs/>
-          <w:color w:val="FF0000"/>
-        </w:rPr>
-        <w:t xml:space="preserve">SUICIDAL </w:t>
-      </w:r>
-      <w:r>
-        <w:rPr>
-          <w:b/>
-          <w:bCs/>
-          <w:color w:val="FF0000"/>
-        </w:rPr>
-        <w:t xml:space="preserve">DEFENSIVE </w:t>
-      </w:r>
-      <w:r>
-        <w:rPr>
-          <w:b/>
-          <w:bCs/>
-          <w:color w:val="FF0000"/>
-        </w:rPr>
-        <w:t>GENOCID</w:t>
-      </w:r>
-      <w:r>
-        <w:rPr>
-          <w:b/>
-          <w:bCs/>
-          <w:color w:val="FF0000"/>
-        </w:rPr>
-        <w:t xml:space="preserve">E, THEN </w:t>
-      </w:r>
-      <w:proofErr w:type="gramStart"/>
-      <w:r>
-        <w:rPr>
-          <w:b/>
-          <w:bCs/>
-          <w:color w:val="FF0000"/>
-        </w:rPr>
-        <w:t>MURDER</w:t>
-      </w:r>
-      <w:r>
-        <w:rPr>
-          <w:b/>
-          <w:bCs/>
-        </w:rPr>
-        <w:t>;</w:t>
-      </w:r>
-      <w:proofErr w:type="gramEnd"/>
-    </w:p>
-    <w:p>
-      <w:pPr>
-        <w:ind w:left="720" w:hanging="360"/>
-        <w:jc w:val="both"/>
-        <w:rPr>
-          <w:b/>
-          <w:bCs/>
-        </w:rPr>
-      </w:pPr>
-      <w:r>
-        <w:lastRenderedPageBreak/>
         <w:tab/>
       </w:r>
       <w:r>

</xml_diff>